<commit_message>
Unit and Integration testing updated
</commit_message>
<xml_diff>
--- a/Windsurf Report.docx
+++ b/Windsurf Report.docx
@@ -4,6 +4,7 @@
   <w:body>
     <w:p>
       <w:pPr>
+        <w:spacing w:line="360" w:lineRule="auto"/>
         <w:jc w:val="center"/>
         <w:rPr>
           <w:rFonts w:ascii="Times New Roman" w:hAnsi="Times New Roman" w:cs="Times New Roman"/>
@@ -22,26 +23,26 @@
     </w:p>
     <w:p>
       <w:pPr>
-        <w:rPr>
-          <w:rFonts w:ascii="Times New Roman" w:hAnsi="Times New Roman" w:cs="Times New Roman"/>
-          <w:b/>
-          <w:sz w:val="28"/>
-          <w:u w:val="single"/>
-        </w:rPr>
-      </w:pPr>
-      <w:r>
-        <w:rPr>
-          <w:rFonts w:ascii="Times New Roman" w:hAnsi="Times New Roman" w:cs="Times New Roman"/>
-          <w:b/>
-          <w:sz w:val="28"/>
-          <w:u w:val="single"/>
+        <w:spacing w:line="360" w:lineRule="auto"/>
+        <w:jc w:val="both"/>
+        <w:rPr>
+          <w:rFonts w:ascii="Times New Roman" w:hAnsi="Times New Roman" w:cs="Times New Roman"/>
+          <w:b/>
+          <w:sz w:val="28"/>
+        </w:rPr>
+      </w:pPr>
+      <w:r>
+        <w:rPr>
+          <w:rFonts w:ascii="Times New Roman" w:hAnsi="Times New Roman" w:cs="Times New Roman"/>
+          <w:b/>
+          <w:sz w:val="28"/>
         </w:rPr>
         <w:t>Introduction:</w:t>
       </w:r>
     </w:p>
     <w:p>
       <w:pPr>
-        <w:spacing w:line="276" w:lineRule="auto"/>
+        <w:spacing w:line="360" w:lineRule="auto"/>
         <w:jc w:val="both"/>
         <w:rPr>
           <w:rFonts w:ascii="Times New Roman" w:hAnsi="Times New Roman" w:cs="Times New Roman"/>
@@ -133,12 +134,774 @@
           <w:rFonts w:ascii="Times New Roman" w:hAnsi="Times New Roman" w:cs="Times New Roman"/>
           <w:sz w:val="24"/>
         </w:rPr>
-        <w:t xml:space="preserve">It is designed to accelerate workflow of teams and individual’s application. </w:t>
-      </w:r>
-    </w:p>
-    <w:p>
-      <w:pPr>
-        <w:spacing w:line="276" w:lineRule="auto"/>
+        <w:t>It is designed to accelerate workflow of team</w:t>
+      </w:r>
+      <w:r>
+        <w:rPr>
+          <w:rFonts w:ascii="Times New Roman" w:hAnsi="Times New Roman" w:cs="Times New Roman"/>
+          <w:sz w:val="24"/>
+        </w:rPr>
+        <w:t xml:space="preserve">s and individual’s application. </w:t>
+      </w:r>
+      <w:r>
+        <w:rPr>
+          <w:rFonts w:ascii="Times New Roman" w:hAnsi="Times New Roman" w:cs="Times New Roman"/>
+          <w:sz w:val="24"/>
+        </w:rPr>
+        <w:t>Windsurf integrates agentic coding workflows, context memory, and intelligen</w:t>
+      </w:r>
+      <w:r>
+        <w:rPr>
+          <w:rFonts w:ascii="Times New Roman" w:hAnsi="Times New Roman" w:cs="Times New Roman"/>
+          <w:sz w:val="24"/>
+        </w:rPr>
+        <w:t xml:space="preserve">t </w:t>
+      </w:r>
+      <w:r>
+        <w:rPr>
+          <w:rFonts w:ascii="Times New Roman" w:hAnsi="Times New Roman" w:cs="Times New Roman"/>
+          <w:sz w:val="24"/>
+        </w:rPr>
+        <w:t>automation to help developers move from idea to a working application.</w:t>
+      </w:r>
+      <w:r>
+        <w:rPr>
+          <w:rFonts w:ascii="Times New Roman" w:hAnsi="Times New Roman" w:cs="Times New Roman"/>
+          <w:sz w:val="24"/>
+        </w:rPr>
+        <w:t xml:space="preserve"> It </w:t>
+      </w:r>
+      <w:r>
+        <w:rPr>
+          <w:rFonts w:ascii="Times New Roman" w:hAnsi="Times New Roman" w:cs="Times New Roman"/>
+          <w:b/>
+          <w:bCs/>
+          <w:sz w:val="24"/>
+        </w:rPr>
+        <w:t>currently supports over 70 programming languages</w:t>
+      </w:r>
+      <w:r>
+        <w:rPr>
+          <w:rFonts w:ascii="Times New Roman" w:hAnsi="Times New Roman" w:cs="Times New Roman"/>
+          <w:sz w:val="24"/>
+        </w:rPr>
+        <w:t>, placing it among the most inclusive AI-driven IDEs available today.</w:t>
+      </w:r>
+    </w:p>
+    <w:p>
+      <w:pPr>
+        <w:spacing w:after="0" w:line="360" w:lineRule="auto"/>
+        <w:jc w:val="both"/>
+        <w:rPr>
+          <w:rFonts w:ascii="Times New Roman" w:hAnsi="Times New Roman" w:cs="Times New Roman"/>
+          <w:b/>
+          <w:bCs/>
+          <w:sz w:val="28"/>
+        </w:rPr>
+      </w:pPr>
+      <w:r>
+        <w:rPr>
+          <w:rFonts w:ascii="Times New Roman" w:hAnsi="Times New Roman" w:cs="Times New Roman"/>
+          <w:b/>
+          <w:sz w:val="28"/>
+        </w:rPr>
+        <w:t>Features of Windsurf:</w:t>
+      </w:r>
+    </w:p>
+    <w:p>
+      <w:pPr>
+        <w:spacing w:line="360" w:lineRule="auto"/>
+        <w:jc w:val="both"/>
+        <w:rPr>
+          <w:rFonts w:ascii="Times New Roman" w:hAnsi="Times New Roman" w:cs="Times New Roman"/>
+          <w:b/>
+          <w:bCs/>
+          <w:sz w:val="28"/>
+        </w:rPr>
+      </w:pPr>
+      <w:r>
+        <w:rPr>
+          <w:rFonts w:ascii="Times New Roman" w:hAnsi="Times New Roman" w:cs="Times New Roman"/>
+          <w:b/>
+          <w:bCs/>
+          <w:sz w:val="28"/>
+        </w:rPr>
+        <w:t>Cascade Flows for Multi-</w:t>
+      </w:r>
+      <w:r>
+        <w:rPr>
+          <w:rFonts w:ascii="Times New Roman" w:hAnsi="Times New Roman" w:cs="Times New Roman"/>
+          <w:b/>
+          <w:bCs/>
+          <w:sz w:val="28"/>
+        </w:rPr>
+        <w:t>File</w:t>
+      </w:r>
+      <w:r>
+        <w:rPr>
+          <w:rFonts w:ascii="Times New Roman" w:hAnsi="Times New Roman" w:cs="Times New Roman"/>
+          <w:b/>
+          <w:bCs/>
+          <w:sz w:val="28"/>
+        </w:rPr>
+        <w:t xml:space="preserve"> Edits and Agentic Coding:</w:t>
+      </w:r>
+    </w:p>
+    <w:p>
+      <w:pPr>
+        <w:spacing w:line="360" w:lineRule="auto"/>
+        <w:ind w:firstLine="720"/>
+        <w:jc w:val="both"/>
+        <w:rPr>
+          <w:rFonts w:ascii="Times New Roman" w:hAnsi="Times New Roman" w:cs="Times New Roman"/>
+          <w:sz w:val="24"/>
+        </w:rPr>
+      </w:pPr>
+      <w:r>
+        <w:rPr>
+          <w:rFonts w:ascii="Times New Roman" w:hAnsi="Times New Roman" w:cs="Times New Roman"/>
+          <w:sz w:val="24"/>
+        </w:rPr>
+        <w:t xml:space="preserve">Cascade is </w:t>
+      </w:r>
+      <w:proofErr w:type="spellStart"/>
+      <w:r>
+        <w:rPr>
+          <w:rFonts w:ascii="Times New Roman" w:hAnsi="Times New Roman" w:cs="Times New Roman"/>
+          <w:sz w:val="24"/>
+        </w:rPr>
+        <w:t>Windsurf’</w:t>
+      </w:r>
+      <w:r>
+        <w:rPr>
+          <w:rFonts w:ascii="Times New Roman" w:hAnsi="Times New Roman" w:cs="Times New Roman"/>
+          <w:sz w:val="24"/>
+        </w:rPr>
+        <w:t>s</w:t>
+      </w:r>
+      <w:proofErr w:type="spellEnd"/>
+      <w:r>
+        <w:rPr>
+          <w:rFonts w:ascii="Times New Roman" w:hAnsi="Times New Roman" w:cs="Times New Roman"/>
+          <w:sz w:val="24"/>
+        </w:rPr>
+        <w:t xml:space="preserve"> “engine room.” It doesn</w:t>
+      </w:r>
+      <w:r>
+        <w:rPr>
+          <w:rFonts w:ascii="Times New Roman" w:hAnsi="Times New Roman" w:cs="Times New Roman"/>
+          <w:sz w:val="24"/>
+        </w:rPr>
+        <w:t xml:space="preserve">’t just edit one file at a time </w:t>
+      </w:r>
+      <w:r>
+        <w:rPr>
+          <w:rFonts w:ascii="Times New Roman" w:hAnsi="Times New Roman" w:cs="Times New Roman"/>
+          <w:sz w:val="24"/>
+        </w:rPr>
+        <w:t>it can reason across multiple files, coordinate dependencies, and even update configuration files automatically. Think of it as an AI workflow layer that plans changes step by step, applies them intelligently, and keeps the whole project in sync.</w:t>
+      </w:r>
+    </w:p>
+    <w:p>
+      <w:pPr>
+        <w:spacing w:after="0" w:line="360" w:lineRule="auto"/>
+        <w:jc w:val="both"/>
+        <w:rPr>
+          <w:rFonts w:ascii="Times New Roman" w:hAnsi="Times New Roman" w:cs="Times New Roman"/>
+          <w:b/>
+          <w:bCs/>
+          <w:sz w:val="28"/>
+        </w:rPr>
+      </w:pPr>
+      <w:r>
+        <w:rPr>
+          <w:rFonts w:ascii="Times New Roman" w:hAnsi="Times New Roman" w:cs="Times New Roman"/>
+          <w:b/>
+          <w:bCs/>
+          <w:sz w:val="28"/>
+        </w:rPr>
+        <w:t xml:space="preserve">Memories </w:t>
+      </w:r>
+      <w:r>
+        <w:rPr>
+          <w:rFonts w:ascii="Times New Roman" w:hAnsi="Times New Roman" w:cs="Times New Roman"/>
+          <w:b/>
+          <w:bCs/>
+          <w:sz w:val="28"/>
+        </w:rPr>
+        <w:t xml:space="preserve">and </w:t>
+      </w:r>
+      <w:r>
+        <w:rPr>
+          <w:rFonts w:ascii="Times New Roman" w:hAnsi="Times New Roman" w:cs="Times New Roman"/>
+          <w:b/>
+          <w:bCs/>
+          <w:sz w:val="28"/>
+        </w:rPr>
+        <w:t>Rules:</w:t>
+      </w:r>
+    </w:p>
+    <w:p>
+      <w:pPr>
+        <w:spacing w:line="360" w:lineRule="auto"/>
+        <w:ind w:firstLine="720"/>
+        <w:jc w:val="both"/>
+        <w:rPr>
+          <w:rFonts w:ascii="Times New Roman" w:hAnsi="Times New Roman" w:cs="Times New Roman"/>
+          <w:b/>
+          <w:bCs/>
+          <w:sz w:val="24"/>
+        </w:rPr>
+      </w:pPr>
+      <w:r>
+        <w:rPr>
+          <w:rFonts w:ascii="Times New Roman" w:hAnsi="Times New Roman" w:cs="Times New Roman"/>
+          <w:sz w:val="24"/>
+        </w:rPr>
+        <w:t xml:space="preserve">In Windsurf, </w:t>
+      </w:r>
+      <w:r>
+        <w:rPr>
+          <w:rFonts w:ascii="Times New Roman" w:hAnsi="Times New Roman" w:cs="Times New Roman"/>
+          <w:b/>
+          <w:bCs/>
+          <w:sz w:val="24"/>
+        </w:rPr>
+        <w:t>Memories and Rules</w:t>
+      </w:r>
+      <w:r>
+        <w:rPr>
+          <w:rFonts w:ascii="Times New Roman" w:hAnsi="Times New Roman" w:cs="Times New Roman"/>
+          <w:sz w:val="24"/>
+        </w:rPr>
+        <w:t xml:space="preserve"> work hand in hand to make the AI feel less like a disposable assistant and more like a persistent teammate. Memories allow the system to retain project context, coding preferences, and past decisions across sessions, so you don’t have to repeat instructions every time you return to a task. R</w:t>
+      </w:r>
+      <w:r>
+        <w:rPr>
+          <w:rFonts w:ascii="Times New Roman" w:hAnsi="Times New Roman" w:cs="Times New Roman"/>
+          <w:sz w:val="24"/>
+        </w:rPr>
+        <w:t xml:space="preserve">ules act as explicit guardrails </w:t>
+      </w:r>
+      <w:r>
+        <w:rPr>
+          <w:rFonts w:ascii="Times New Roman" w:hAnsi="Times New Roman" w:cs="Times New Roman"/>
+          <w:sz w:val="24"/>
+        </w:rPr>
+        <w:t xml:space="preserve">such as “always use </w:t>
+      </w:r>
+      <w:proofErr w:type="spellStart"/>
+      <w:r>
+        <w:rPr>
+          <w:rFonts w:ascii="Times New Roman" w:hAnsi="Times New Roman" w:cs="Times New Roman"/>
+          <w:sz w:val="24"/>
+        </w:rPr>
+        <w:t>async</w:t>
+      </w:r>
+      <w:proofErr w:type="spellEnd"/>
+      <w:r>
+        <w:rPr>
+          <w:rFonts w:ascii="Times New Roman" w:hAnsi="Times New Roman" w:cs="Times New Roman"/>
+          <w:sz w:val="24"/>
+        </w:rPr>
+        <w:t xml:space="preserve"> </w:t>
+      </w:r>
+      <w:proofErr w:type="spellStart"/>
+      <w:r>
+        <w:rPr>
+          <w:rFonts w:ascii="Times New Roman" w:hAnsi="Times New Roman" w:cs="Times New Roman"/>
+          <w:sz w:val="24"/>
+        </w:rPr>
+        <w:t>SQLAlchemy</w:t>
+      </w:r>
+      <w:proofErr w:type="spellEnd"/>
+      <w:r>
+        <w:rPr>
+          <w:rFonts w:ascii="Times New Roman" w:hAnsi="Times New Roman" w:cs="Times New Roman"/>
+          <w:sz w:val="24"/>
+        </w:rPr>
+        <w:t>” or “pref</w:t>
+      </w:r>
+      <w:r>
+        <w:rPr>
+          <w:rFonts w:ascii="Times New Roman" w:hAnsi="Times New Roman" w:cs="Times New Roman"/>
+          <w:sz w:val="24"/>
+        </w:rPr>
+        <w:t xml:space="preserve">er functional React components” </w:t>
+      </w:r>
+      <w:r>
+        <w:rPr>
+          <w:rFonts w:ascii="Times New Roman" w:hAnsi="Times New Roman" w:cs="Times New Roman"/>
+          <w:sz w:val="24"/>
+        </w:rPr>
+        <w:t>that guide how code is generated, refactored, and maintained. Together, they create a development flow where the AI consistently adapts to your style and team standards, ensuring that suggestions remain aligned with long-term goals and project conventions.</w:t>
+      </w:r>
+      <w:r>
+        <w:rPr>
+          <w:rFonts w:ascii="Times New Roman" w:hAnsi="Times New Roman" w:cs="Times New Roman"/>
+          <w:b/>
+          <w:bCs/>
+          <w:sz w:val="24"/>
+        </w:rPr>
+        <w:t xml:space="preserve"> </w:t>
+      </w:r>
+    </w:p>
+    <w:p>
+      <w:pPr>
+        <w:spacing w:line="360" w:lineRule="auto"/>
+        <w:jc w:val="both"/>
+        <w:rPr>
+          <w:rFonts w:ascii="Times New Roman" w:hAnsi="Times New Roman" w:cs="Times New Roman"/>
+          <w:b/>
+          <w:bCs/>
+          <w:sz w:val="28"/>
+        </w:rPr>
+      </w:pPr>
+      <w:r>
+        <w:rPr>
+          <w:rFonts w:ascii="Times New Roman" w:hAnsi="Times New Roman" w:cs="Times New Roman"/>
+          <w:b/>
+          <w:bCs/>
+          <w:sz w:val="28"/>
+        </w:rPr>
+        <w:t xml:space="preserve">Inline AI for Precise Refactoring and </w:t>
+      </w:r>
+      <w:proofErr w:type="spellStart"/>
+      <w:r>
+        <w:rPr>
+          <w:rFonts w:ascii="Times New Roman" w:hAnsi="Times New Roman" w:cs="Times New Roman"/>
+          <w:b/>
+          <w:bCs/>
+          <w:sz w:val="28"/>
+        </w:rPr>
+        <w:t>Docstring</w:t>
+      </w:r>
+      <w:proofErr w:type="spellEnd"/>
+      <w:r>
+        <w:rPr>
+          <w:rFonts w:ascii="Times New Roman" w:hAnsi="Times New Roman" w:cs="Times New Roman"/>
+          <w:b/>
+          <w:bCs/>
+          <w:sz w:val="28"/>
+        </w:rPr>
+        <w:t xml:space="preserve"> Generation:</w:t>
+      </w:r>
+    </w:p>
+    <w:p>
+      <w:pPr>
+        <w:spacing w:line="360" w:lineRule="auto"/>
+        <w:ind w:firstLine="720"/>
+        <w:jc w:val="both"/>
+        <w:rPr>
+          <w:rFonts w:ascii="Times New Roman" w:hAnsi="Times New Roman" w:cs="Times New Roman"/>
+          <w:b/>
+          <w:bCs/>
+          <w:sz w:val="28"/>
+        </w:rPr>
+      </w:pPr>
+      <w:r>
+        <w:rPr>
+          <w:rFonts w:ascii="Times New Roman" w:hAnsi="Times New Roman" w:cs="Times New Roman"/>
+          <w:sz w:val="24"/>
+        </w:rPr>
+        <w:t xml:space="preserve">Instead of broad, sweeping changes, Inline AI works like a scalpel. You can highlight a section of code and ask for a </w:t>
+      </w:r>
+      <w:proofErr w:type="spellStart"/>
+      <w:r>
+        <w:rPr>
+          <w:rFonts w:ascii="Times New Roman" w:hAnsi="Times New Roman" w:cs="Times New Roman"/>
+          <w:sz w:val="24"/>
+        </w:rPr>
+        <w:t>docstring</w:t>
+      </w:r>
+      <w:proofErr w:type="spellEnd"/>
+      <w:r>
+        <w:rPr>
+          <w:rFonts w:ascii="Times New Roman" w:hAnsi="Times New Roman" w:cs="Times New Roman"/>
+          <w:sz w:val="24"/>
+        </w:rPr>
+        <w:t xml:space="preserve">, refactor to </w:t>
+      </w:r>
+      <w:proofErr w:type="spellStart"/>
+      <w:r>
+        <w:rPr>
+          <w:rFonts w:ascii="Times New Roman" w:hAnsi="Times New Roman" w:cs="Times New Roman"/>
+          <w:sz w:val="24"/>
+        </w:rPr>
+        <w:t>async</w:t>
+      </w:r>
+      <w:proofErr w:type="spellEnd"/>
+      <w:r>
+        <w:rPr>
+          <w:rFonts w:ascii="Times New Roman" w:hAnsi="Times New Roman" w:cs="Times New Roman"/>
+          <w:sz w:val="24"/>
+        </w:rPr>
+        <w:t xml:space="preserve">/await, or optimize a loop. The changes </w:t>
+      </w:r>
+      <w:r>
+        <w:rPr>
+          <w:rFonts w:ascii="Times New Roman" w:hAnsi="Times New Roman" w:cs="Times New Roman"/>
+          <w:sz w:val="24"/>
+        </w:rPr>
+        <w:lastRenderedPageBreak/>
+        <w:t>apply exactly where you need them, reducing the risk of unintended edits elsewhere in the codebase.</w:t>
+      </w:r>
+    </w:p>
+    <w:p>
+      <w:pPr>
+        <w:spacing w:line="360" w:lineRule="auto"/>
+        <w:jc w:val="both"/>
+        <w:rPr>
+          <w:rFonts w:ascii="Times New Roman" w:hAnsi="Times New Roman" w:cs="Times New Roman"/>
+          <w:b/>
+          <w:bCs/>
+          <w:sz w:val="28"/>
+        </w:rPr>
+      </w:pPr>
+      <w:r>
+        <w:rPr>
+          <w:rFonts w:ascii="Times New Roman" w:hAnsi="Times New Roman" w:cs="Times New Roman"/>
+          <w:b/>
+          <w:bCs/>
+          <w:sz w:val="28"/>
+        </w:rPr>
+        <w:t>Dead Code Cleanup and Auto-linter Integration:</w:t>
+      </w:r>
+    </w:p>
+    <w:p>
+      <w:pPr>
+        <w:spacing w:line="360" w:lineRule="auto"/>
+        <w:ind w:firstLine="720"/>
+        <w:jc w:val="both"/>
+        <w:rPr>
+          <w:rFonts w:ascii="Times New Roman" w:hAnsi="Times New Roman" w:cs="Times New Roman"/>
+          <w:sz w:val="24"/>
+        </w:rPr>
+      </w:pPr>
+      <w:r>
+        <w:rPr>
+          <w:rFonts w:ascii="Times New Roman" w:hAnsi="Times New Roman" w:cs="Times New Roman"/>
+          <w:sz w:val="24"/>
+        </w:rPr>
+        <w:t>Windsurf helps keep your codebase lean. It scans for unused imports, redundant files, and outdated variables, removing them automatically. Coupled with auto-</w:t>
+      </w:r>
+      <w:proofErr w:type="spellStart"/>
+      <w:r>
+        <w:rPr>
+          <w:rFonts w:ascii="Times New Roman" w:hAnsi="Times New Roman" w:cs="Times New Roman"/>
+          <w:sz w:val="24"/>
+        </w:rPr>
+        <w:t>linting</w:t>
+      </w:r>
+      <w:proofErr w:type="spellEnd"/>
+      <w:r>
+        <w:rPr>
+          <w:rFonts w:ascii="Times New Roman" w:hAnsi="Times New Roman" w:cs="Times New Roman"/>
+          <w:sz w:val="24"/>
+        </w:rPr>
+        <w:t>, it ensures your code follows best practices, fixing style and formatting issues without you having to touch a linter manually.</w:t>
+      </w:r>
+    </w:p>
+    <w:p>
+      <w:pPr>
+        <w:spacing w:line="360" w:lineRule="auto"/>
+        <w:jc w:val="both"/>
+        <w:rPr>
+          <w:rFonts w:ascii="Times New Roman" w:hAnsi="Times New Roman" w:cs="Times New Roman"/>
+          <w:b/>
+          <w:bCs/>
+          <w:sz w:val="28"/>
+        </w:rPr>
+      </w:pPr>
+      <w:r>
+        <w:rPr>
+          <w:rFonts w:ascii="Times New Roman" w:hAnsi="Times New Roman" w:cs="Times New Roman"/>
+          <w:b/>
+          <w:bCs/>
+          <w:sz w:val="28"/>
+        </w:rPr>
+        <w:t>Tab-to-Import and Smart Suggestions for Faster Development:</w:t>
+      </w:r>
+    </w:p>
+    <w:p>
+      <w:pPr>
+        <w:spacing w:line="360" w:lineRule="auto"/>
+        <w:ind w:firstLine="720"/>
+        <w:jc w:val="both"/>
+        <w:rPr>
+          <w:rFonts w:ascii="Times New Roman" w:hAnsi="Times New Roman" w:cs="Times New Roman"/>
+          <w:b/>
+          <w:bCs/>
+          <w:sz w:val="28"/>
+        </w:rPr>
+      </w:pPr>
+      <w:r>
+        <w:rPr>
+          <w:rFonts w:ascii="Times New Roman" w:hAnsi="Times New Roman" w:cs="Times New Roman"/>
+          <w:sz w:val="24"/>
+        </w:rPr>
+        <w:t xml:space="preserve">When typing new functions or classes, </w:t>
+      </w:r>
+      <w:r>
+        <w:rPr>
+          <w:rFonts w:ascii="Times New Roman" w:hAnsi="Times New Roman" w:cs="Times New Roman"/>
+          <w:sz w:val="24"/>
+        </w:rPr>
+        <w:t>windsurf</w:t>
+      </w:r>
+      <w:r>
+        <w:rPr>
+          <w:rFonts w:ascii="Times New Roman" w:hAnsi="Times New Roman" w:cs="Times New Roman"/>
+          <w:sz w:val="24"/>
+        </w:rPr>
+        <w:t xml:space="preserve"> automatically suggests the necessary imports. Pressing Tab pulls in the right dependency instantly. This eliminates the need to manually search and import libraries, and also reduces the chance of import errors.</w:t>
+      </w:r>
+    </w:p>
+    <w:p>
+      <w:pPr>
+        <w:spacing w:line="360" w:lineRule="auto"/>
+        <w:jc w:val="both"/>
+        <w:rPr>
+          <w:rFonts w:ascii="Times New Roman" w:hAnsi="Times New Roman" w:cs="Times New Roman"/>
+          <w:b/>
+          <w:bCs/>
+          <w:sz w:val="28"/>
+        </w:rPr>
+      </w:pPr>
+      <w:r>
+        <w:rPr>
+          <w:rFonts w:ascii="Times New Roman" w:hAnsi="Times New Roman" w:cs="Times New Roman"/>
+          <w:b/>
+          <w:bCs/>
+          <w:sz w:val="28"/>
+        </w:rPr>
+        <w:t>Image-to-Code and Live Web Preview for Design Integration:</w:t>
+      </w:r>
+    </w:p>
+    <w:p>
+      <w:pPr>
+        <w:spacing w:line="360" w:lineRule="auto"/>
+        <w:ind w:firstLine="720"/>
+        <w:jc w:val="both"/>
+        <w:rPr>
+          <w:rFonts w:ascii="Times New Roman" w:hAnsi="Times New Roman" w:cs="Times New Roman"/>
+          <w:sz w:val="24"/>
+        </w:rPr>
+      </w:pPr>
+      <w:r>
+        <w:rPr>
+          <w:rFonts w:ascii="Times New Roman" w:hAnsi="Times New Roman" w:cs="Times New Roman"/>
+          <w:sz w:val="24"/>
+        </w:rPr>
+        <w:t>Front-end developers get a big boost here. You can drop in a screenshot, wireframe, or design mockup, and Windsurf generates the corresponding HTML/CSS/JavaScript structure. The live preview feature lets you see changes as you go, with clickable UI elements that can be directly edited via AI.</w:t>
+      </w:r>
+    </w:p>
+    <w:p>
+      <w:pPr>
+        <w:spacing w:line="360" w:lineRule="auto"/>
+        <w:jc w:val="both"/>
+        <w:rPr>
+          <w:rFonts w:ascii="Times New Roman" w:hAnsi="Times New Roman" w:cs="Times New Roman"/>
+          <w:b/>
+          <w:bCs/>
+          <w:sz w:val="28"/>
+        </w:rPr>
+      </w:pPr>
+      <w:r>
+        <w:rPr>
+          <w:rFonts w:ascii="Times New Roman" w:hAnsi="Times New Roman" w:cs="Times New Roman"/>
+          <w:b/>
+          <w:bCs/>
+          <w:sz w:val="28"/>
+        </w:rPr>
+        <w:t>Built-in AI Terminal and Deployment Tools:</w:t>
+      </w:r>
+    </w:p>
+    <w:p>
+      <w:pPr>
+        <w:spacing w:line="360" w:lineRule="auto"/>
+        <w:ind w:firstLine="720"/>
+        <w:jc w:val="both"/>
+        <w:rPr>
+          <w:rFonts w:ascii="Times New Roman" w:hAnsi="Times New Roman" w:cs="Times New Roman"/>
+          <w:sz w:val="24"/>
+        </w:rPr>
+      </w:pPr>
+      <w:r>
+        <w:rPr>
+          <w:rFonts w:ascii="Times New Roman" w:hAnsi="Times New Roman" w:cs="Times New Roman"/>
+          <w:sz w:val="24"/>
+        </w:rPr>
+        <w:t>Windsur</w:t>
+      </w:r>
+      <w:r>
+        <w:rPr>
+          <w:rFonts w:ascii="Times New Roman" w:hAnsi="Times New Roman" w:cs="Times New Roman"/>
+          <w:sz w:val="24"/>
+        </w:rPr>
+        <w:t xml:space="preserve">f isn’t just about writing code </w:t>
+      </w:r>
+      <w:r>
+        <w:rPr>
+          <w:rFonts w:ascii="Times New Roman" w:hAnsi="Times New Roman" w:cs="Times New Roman"/>
+          <w:sz w:val="24"/>
+        </w:rPr>
+        <w:t>it can suggest and run terminal commands too. From installing dependencies to running migrations or starting servers, the AI terminal reduces context-switching. The built-in deployment pipeline lets you push and preview apps quickly, often with a single click.</w:t>
+      </w:r>
+    </w:p>
+    <w:p>
+      <w:pPr>
+        <w:spacing w:line="360" w:lineRule="auto"/>
+        <w:jc w:val="both"/>
+        <w:rPr>
+          <w:rFonts w:ascii="Times New Roman" w:hAnsi="Times New Roman" w:cs="Times New Roman"/>
+          <w:sz w:val="28"/>
+        </w:rPr>
+      </w:pPr>
+      <w:r>
+        <w:rPr>
+          <w:rStyle w:val="Strong"/>
+          <w:rFonts w:ascii="Times New Roman" w:hAnsi="Times New Roman" w:cs="Times New Roman"/>
+          <w:sz w:val="28"/>
+        </w:rPr>
+        <w:t>Planning Mode</w:t>
+      </w:r>
+      <w:r>
+        <w:rPr>
+          <w:rFonts w:ascii="Times New Roman" w:hAnsi="Times New Roman" w:cs="Times New Roman"/>
+          <w:b/>
+          <w:sz w:val="28"/>
+        </w:rPr>
+        <w:t xml:space="preserve">: </w:t>
+      </w:r>
+    </w:p>
+    <w:p>
+      <w:pPr>
+        <w:spacing w:line="360" w:lineRule="auto"/>
+        <w:ind w:firstLine="720"/>
+        <w:jc w:val="both"/>
+        <w:rPr>
+          <w:rFonts w:ascii="Times New Roman" w:hAnsi="Times New Roman" w:cs="Times New Roman"/>
+          <w:sz w:val="26"/>
+        </w:rPr>
+      </w:pPr>
+      <w:r>
+        <w:rPr>
+          <w:rFonts w:ascii="Times New Roman" w:hAnsi="Times New Roman" w:cs="Times New Roman"/>
+          <w:sz w:val="24"/>
+        </w:rPr>
+        <w:t xml:space="preserve">Windsurf is designed to handle complex development tasks by breaking them down into structured steps before writing any code. Instead of immediately generating files or edits, the AI </w:t>
+      </w:r>
+      <w:r>
+        <w:rPr>
+          <w:rFonts w:ascii="Times New Roman" w:hAnsi="Times New Roman" w:cs="Times New Roman"/>
+          <w:sz w:val="24"/>
+        </w:rPr>
+        <w:t xml:space="preserve">first creates a high-level plan </w:t>
+      </w:r>
+      <w:r>
+        <w:rPr>
+          <w:rFonts w:ascii="Times New Roman" w:hAnsi="Times New Roman" w:cs="Times New Roman"/>
+          <w:sz w:val="24"/>
+        </w:rPr>
+        <w:t xml:space="preserve">outlining what changes are needed, which files will be touched, and how the pieces fit together. This helps developers review, refine, and adjust the approach before </w:t>
+      </w:r>
+      <w:r>
+        <w:rPr>
+          <w:rFonts w:ascii="Times New Roman" w:hAnsi="Times New Roman" w:cs="Times New Roman"/>
+          <w:sz w:val="24"/>
+        </w:rPr>
+        <w:lastRenderedPageBreak/>
+        <w:t xml:space="preserve">implementation begins. Planning Mode is especially useful for multi-file features, architectural updates, or workflows that could otherwise become messy if tackled directly. By separating </w:t>
+      </w:r>
+      <w:r>
+        <w:rPr>
+          <w:rStyle w:val="Emphasis"/>
+          <w:rFonts w:ascii="Times New Roman" w:hAnsi="Times New Roman" w:cs="Times New Roman"/>
+          <w:i w:val="0"/>
+          <w:sz w:val="24"/>
+        </w:rPr>
+        <w:t>thinking</w:t>
+      </w:r>
+      <w:r>
+        <w:rPr>
+          <w:rFonts w:ascii="Times New Roman" w:hAnsi="Times New Roman" w:cs="Times New Roman"/>
+          <w:sz w:val="24"/>
+        </w:rPr>
+        <w:t xml:space="preserve"> from </w:t>
+      </w:r>
+      <w:r>
+        <w:rPr>
+          <w:rStyle w:val="Emphasis"/>
+          <w:rFonts w:ascii="Times New Roman" w:hAnsi="Times New Roman" w:cs="Times New Roman"/>
+          <w:i w:val="0"/>
+          <w:sz w:val="24"/>
+        </w:rPr>
+        <w:t>doing</w:t>
+      </w:r>
+      <w:r>
+        <w:rPr>
+          <w:rFonts w:ascii="Times New Roman" w:hAnsi="Times New Roman" w:cs="Times New Roman"/>
+          <w:sz w:val="24"/>
+        </w:rPr>
+        <w:t xml:space="preserve">, </w:t>
+      </w:r>
+      <w:r>
+        <w:rPr>
+          <w:rFonts w:ascii="Times New Roman" w:hAnsi="Times New Roman" w:cs="Times New Roman"/>
+          <w:sz w:val="24"/>
+        </w:rPr>
+        <w:t>windsurf</w:t>
+      </w:r>
+      <w:r>
+        <w:rPr>
+          <w:rFonts w:ascii="Times New Roman" w:hAnsi="Times New Roman" w:cs="Times New Roman"/>
+          <w:sz w:val="24"/>
+        </w:rPr>
+        <w:t xml:space="preserve"> ensures that development remains transparent, predictable, and easy to align with team goals.</w:t>
+      </w:r>
+    </w:p>
+    <w:p>
+      <w:pPr>
+        <w:spacing w:line="360" w:lineRule="auto"/>
+        <w:jc w:val="both"/>
+        <w:rPr>
+          <w:rFonts w:ascii="Times New Roman" w:hAnsi="Times New Roman" w:cs="Times New Roman"/>
+          <w:b/>
+          <w:sz w:val="28"/>
+        </w:rPr>
+      </w:pPr>
+      <w:r>
+        <w:rPr>
+          <w:rFonts w:ascii="Times New Roman" w:hAnsi="Times New Roman" w:cs="Times New Roman"/>
+          <w:b/>
+          <w:sz w:val="28"/>
+        </w:rPr>
+        <w:t>Feature that worked well:</w:t>
+      </w:r>
+    </w:p>
+    <w:p>
+      <w:pPr>
+        <w:spacing w:line="360" w:lineRule="auto"/>
+        <w:jc w:val="both"/>
+        <w:rPr>
+          <w:rFonts w:ascii="Times New Roman" w:hAnsi="Times New Roman" w:cs="Times New Roman"/>
+          <w:b/>
+          <w:sz w:val="28"/>
+        </w:rPr>
+      </w:pPr>
+      <w:r>
+        <w:rPr>
+          <w:rFonts w:ascii="Times New Roman" w:hAnsi="Times New Roman" w:cs="Times New Roman"/>
+          <w:b/>
+          <w:sz w:val="28"/>
+        </w:rPr>
+        <w:t>Memories and Rules:</w:t>
+      </w:r>
+    </w:p>
+    <w:p>
+      <w:pPr>
+        <w:spacing w:line="360" w:lineRule="auto"/>
         <w:jc w:val="both"/>
         <w:rPr>
           <w:rFonts w:ascii="Times New Roman" w:hAnsi="Times New Roman" w:cs="Times New Roman"/>
@@ -151,7 +914,20 @@
           <w:sz w:val="24"/>
         </w:rPr>
         <w:tab/>
-        <w:t xml:space="preserve">Windsurf integrates agentic coding workflows, context memory, and </w:t>
+      </w:r>
+      <w:r>
+        <w:rPr>
+          <w:rFonts w:ascii="Times New Roman" w:hAnsi="Times New Roman" w:cs="Times New Roman"/>
+          <w:sz w:val="24"/>
+        </w:rPr>
+        <w:t>Memories and Rules</w:t>
+      </w:r>
+      <w:r>
+        <w:rPr>
+          <w:rFonts w:ascii="Times New Roman" w:hAnsi="Times New Roman" w:cs="Times New Roman"/>
+          <w:sz w:val="24"/>
+        </w:rPr>
+        <w:t xml:space="preserve"> is </w:t>
       </w:r>
       <w:proofErr w:type="spellStart"/>
       <w:r>
@@ -159,21 +935,1924 @@
           <w:rFonts w:ascii="Times New Roman" w:hAnsi="Times New Roman" w:cs="Times New Roman"/>
           <w:sz w:val="24"/>
         </w:rPr>
-        <w:t>intelligen</w:t>
+        <w:t>windsurf’s</w:t>
       </w:r>
       <w:proofErr w:type="spellEnd"/>
-    </w:p>
-    <w:p>
-      <w:pPr>
-        <w:spacing w:line="276" w:lineRule="auto"/>
-        <w:jc w:val="both"/>
-        <w:rPr>
-          <w:rFonts w:ascii="Times New Roman" w:hAnsi="Times New Roman" w:cs="Times New Roman"/>
-          <w:sz w:val="24"/>
+      <w:r>
+        <w:rPr>
+          <w:rFonts w:ascii="Times New Roman" w:hAnsi="Times New Roman" w:cs="Times New Roman"/>
+          <w:sz w:val="24"/>
+        </w:rPr>
+        <w:t xml:space="preserve"> </w:t>
+      </w:r>
+      <w:proofErr w:type="spellStart"/>
+      <w:r>
+        <w:rPr>
+          <w:rFonts w:ascii="Times New Roman" w:hAnsi="Times New Roman" w:cs="Times New Roman"/>
+          <w:sz w:val="24"/>
+        </w:rPr>
+        <w:t>powerfull</w:t>
+      </w:r>
+      <w:proofErr w:type="spellEnd"/>
+      <w:r>
+        <w:rPr>
+          <w:rFonts w:ascii="Times New Roman" w:hAnsi="Times New Roman" w:cs="Times New Roman"/>
+          <w:sz w:val="24"/>
+        </w:rPr>
+        <w:t xml:space="preserve"> weapon </w:t>
+      </w:r>
+      <w:r>
+        <w:rPr>
+          <w:rFonts w:ascii="Times New Roman" w:hAnsi="Times New Roman" w:cs="Times New Roman"/>
+          <w:sz w:val="24"/>
+        </w:rPr>
+        <w:t xml:space="preserve">when </w:t>
+      </w:r>
+      <w:r>
+        <w:rPr>
+          <w:rFonts w:ascii="Times New Roman" w:hAnsi="Times New Roman" w:cs="Times New Roman"/>
+          <w:sz w:val="24"/>
+        </w:rPr>
+        <w:t xml:space="preserve">used well it can </w:t>
+      </w:r>
+      <w:r>
+        <w:rPr>
+          <w:rFonts w:ascii="Times New Roman" w:hAnsi="Times New Roman" w:cs="Times New Roman"/>
+          <w:sz w:val="24"/>
+        </w:rPr>
+        <w:t xml:space="preserve">build some pretty good application that has potential to become a production ready application. </w:t>
+      </w:r>
+      <w:r>
+        <w:rPr>
+          <w:rFonts w:ascii="Times New Roman" w:hAnsi="Times New Roman" w:cs="Times New Roman"/>
+          <w:sz w:val="24"/>
+        </w:rPr>
+        <w:t>Windsurf uses context awareness it knows what we are trying to implement by adding memories and rules to it provides a bonus in development.</w:t>
+      </w:r>
+    </w:p>
+    <w:p>
+      <w:pPr>
+        <w:spacing w:line="360" w:lineRule="auto"/>
+        <w:jc w:val="both"/>
+        <w:rPr>
+          <w:rFonts w:ascii="Times New Roman" w:hAnsi="Times New Roman" w:cs="Times New Roman"/>
+          <w:b/>
+          <w:sz w:val="28"/>
+        </w:rPr>
+      </w:pPr>
+      <w:r>
+        <w:rPr>
+          <w:rFonts w:ascii="Times New Roman" w:hAnsi="Times New Roman" w:cs="Times New Roman"/>
+          <w:b/>
+          <w:sz w:val="28"/>
+        </w:rPr>
+        <w:t>Tab to import</w:t>
+      </w:r>
+      <w:r>
+        <w:rPr>
+          <w:rFonts w:ascii="Times New Roman" w:hAnsi="Times New Roman" w:cs="Times New Roman"/>
+          <w:b/>
+          <w:bCs/>
+          <w:sz w:val="28"/>
+        </w:rPr>
+        <w:t xml:space="preserve"> and Smart Suggestions for Faster Development</w:t>
+      </w:r>
+      <w:r>
+        <w:rPr>
+          <w:rFonts w:ascii="Times New Roman" w:hAnsi="Times New Roman" w:cs="Times New Roman"/>
+          <w:b/>
+          <w:sz w:val="28"/>
+        </w:rPr>
+        <w:t>:</w:t>
+      </w:r>
+    </w:p>
+    <w:p>
+      <w:pPr>
+        <w:spacing w:line="360" w:lineRule="auto"/>
+        <w:jc w:val="both"/>
+        <w:rPr>
+          <w:rFonts w:ascii="Times New Roman" w:hAnsi="Times New Roman" w:cs="Times New Roman"/>
+          <w:sz w:val="24"/>
+        </w:rPr>
+      </w:pPr>
+      <w:r>
+        <w:rPr>
+          <w:rFonts w:ascii="Times New Roman" w:hAnsi="Times New Roman" w:cs="Times New Roman"/>
+          <w:b/>
+          <w:sz w:val="28"/>
+        </w:rPr>
+        <w:tab/>
+      </w:r>
+      <w:r>
+        <w:rPr>
+          <w:rFonts w:ascii="Times New Roman" w:hAnsi="Times New Roman" w:cs="Times New Roman"/>
+          <w:sz w:val="24"/>
+        </w:rPr>
+        <w:t>Tab to import is consistent in finding and import the packages that are needed</w:t>
+      </w:r>
+      <w:r>
+        <w:rPr>
+          <w:rFonts w:ascii="Times New Roman" w:hAnsi="Times New Roman" w:cs="Times New Roman"/>
+          <w:sz w:val="24"/>
+        </w:rPr>
+        <w:t xml:space="preserve">. Likewise, smart suggestions also use </w:t>
+      </w:r>
+      <w:r>
+        <w:rPr>
+          <w:rFonts w:ascii="Times New Roman" w:hAnsi="Times New Roman" w:cs="Times New Roman"/>
+          <w:b/>
+          <w:sz w:val="24"/>
+        </w:rPr>
+        <w:t xml:space="preserve">tab </w:t>
+      </w:r>
+      <w:r>
+        <w:rPr>
+          <w:rFonts w:ascii="Times New Roman" w:hAnsi="Times New Roman" w:cs="Times New Roman"/>
+          <w:b/>
+          <w:sz w:val="24"/>
+        </w:rPr>
+        <w:t>to jump</w:t>
+      </w:r>
+      <w:r>
+        <w:rPr>
+          <w:rFonts w:ascii="Times New Roman" w:hAnsi="Times New Roman" w:cs="Times New Roman"/>
+          <w:sz w:val="24"/>
+        </w:rPr>
+        <w:t xml:space="preserve"> </w:t>
+      </w:r>
+      <w:r>
+        <w:rPr>
+          <w:rFonts w:ascii="Times New Roman" w:hAnsi="Times New Roman" w:cs="Times New Roman"/>
+          <w:sz w:val="24"/>
+        </w:rPr>
+        <w:t>for recommendation like giving suggestions for implementing hooks, component usage, endpoint suggestions with basic function</w:t>
+      </w:r>
+      <w:r>
+        <w:rPr>
+          <w:rFonts w:ascii="Times New Roman" w:hAnsi="Times New Roman" w:cs="Times New Roman"/>
+          <w:sz w:val="24"/>
+        </w:rPr>
+        <w:t>, fill in the middle of a function and can anticipate your next cursor position</w:t>
+      </w:r>
+      <w:r>
+        <w:rPr>
+          <w:rFonts w:ascii="Times New Roman" w:hAnsi="Times New Roman" w:cs="Times New Roman"/>
+          <w:sz w:val="24"/>
+        </w:rPr>
+        <w:t xml:space="preserve">. By using context </w:t>
+      </w:r>
+      <w:r>
+        <w:rPr>
+          <w:rFonts w:ascii="Times New Roman" w:hAnsi="Times New Roman" w:cs="Times New Roman"/>
+          <w:sz w:val="24"/>
+        </w:rPr>
+        <w:t>awareness,</w:t>
+      </w:r>
+      <w:r>
+        <w:rPr>
+          <w:rFonts w:ascii="Times New Roman" w:hAnsi="Times New Roman" w:cs="Times New Roman"/>
+          <w:sz w:val="24"/>
+        </w:rPr>
+        <w:t xml:space="preserve"> it consistent most of the time.</w:t>
+      </w:r>
+    </w:p>
+    <w:p>
+      <w:pPr>
+        <w:spacing w:line="360" w:lineRule="auto"/>
+        <w:jc w:val="both"/>
+        <w:rPr>
+          <w:rFonts w:ascii="Times New Roman" w:hAnsi="Times New Roman" w:cs="Times New Roman"/>
+          <w:b/>
+          <w:bCs/>
+          <w:sz w:val="28"/>
+        </w:rPr>
+      </w:pPr>
+      <w:r>
+        <w:rPr>
+          <w:rFonts w:ascii="Times New Roman" w:hAnsi="Times New Roman" w:cs="Times New Roman"/>
+          <w:b/>
+          <w:bCs/>
+          <w:sz w:val="28"/>
+        </w:rPr>
+        <w:t>Auto-linter Integration:</w:t>
+      </w:r>
+    </w:p>
+    <w:p>
+      <w:pPr>
+        <w:spacing w:line="360" w:lineRule="auto"/>
+        <w:jc w:val="both"/>
+        <w:rPr>
+          <w:rFonts w:ascii="Times New Roman" w:hAnsi="Times New Roman" w:cs="Times New Roman"/>
+          <w:sz w:val="24"/>
+        </w:rPr>
+      </w:pPr>
+      <w:r>
+        <w:rPr>
+          <w:rFonts w:ascii="Times New Roman" w:hAnsi="Times New Roman" w:cs="Times New Roman"/>
+          <w:sz w:val="24"/>
+        </w:rPr>
+        <w:tab/>
+        <w:t>When windsurfer generates code with error it marks the file so it can revisit the file again fix it according to the current codebase.</w:t>
+      </w:r>
+    </w:p>
+    <w:p>
+      <w:pPr>
+        <w:spacing w:line="360" w:lineRule="auto"/>
+        <w:jc w:val="both"/>
+        <w:rPr>
+          <w:rFonts w:ascii="Times New Roman" w:hAnsi="Times New Roman" w:cs="Times New Roman"/>
+          <w:b/>
+          <w:sz w:val="28"/>
+        </w:rPr>
+      </w:pPr>
+      <w:r>
+        <w:rPr>
+          <w:rFonts w:ascii="Times New Roman" w:hAnsi="Times New Roman" w:cs="Times New Roman"/>
+          <w:b/>
+          <w:sz w:val="28"/>
+        </w:rPr>
+        <w:t>Plaining Mode:</w:t>
+      </w:r>
+    </w:p>
+    <w:p>
+      <w:pPr>
+        <w:spacing w:line="360" w:lineRule="auto"/>
+        <w:jc w:val="both"/>
+        <w:rPr>
+          <w:rFonts w:ascii="Times New Roman" w:hAnsi="Times New Roman" w:cs="Times New Roman"/>
+          <w:sz w:val="24"/>
+        </w:rPr>
+      </w:pPr>
+      <w:r>
+        <w:rPr>
+          <w:rFonts w:ascii="Times New Roman" w:hAnsi="Times New Roman" w:cs="Times New Roman"/>
+          <w:b/>
+          <w:sz w:val="28"/>
+        </w:rPr>
+        <w:tab/>
+      </w:r>
+      <w:r>
+        <w:rPr>
+          <w:rFonts w:ascii="Times New Roman" w:hAnsi="Times New Roman" w:cs="Times New Roman"/>
+          <w:sz w:val="24"/>
+        </w:rPr>
+        <w:t xml:space="preserve">Plaining mode give the developer upper hand in </w:t>
+      </w:r>
+      <w:r>
+        <w:rPr>
+          <w:rFonts w:ascii="Times New Roman" w:hAnsi="Times New Roman" w:cs="Times New Roman"/>
+          <w:sz w:val="24"/>
+        </w:rPr>
+        <w:t xml:space="preserve">understanding what cascade (AI-powered agent system) is trying to do. It provides a work plan or to-do list for implementing a function. </w:t>
+      </w:r>
+      <w:r>
+        <w:rPr>
+          <w:rFonts w:ascii="Times New Roman" w:hAnsi="Times New Roman" w:cs="Times New Roman"/>
+          <w:sz w:val="24"/>
+        </w:rPr>
+        <w:t>It gives a good to-do for migrating from one framework to another framework.</w:t>
+      </w:r>
+    </w:p>
+    <w:p>
+      <w:pPr>
+        <w:spacing w:line="360" w:lineRule="auto"/>
+        <w:jc w:val="both"/>
+        <w:rPr>
+          <w:rFonts w:ascii="Times New Roman" w:hAnsi="Times New Roman" w:cs="Times New Roman"/>
+          <w:b/>
+          <w:sz w:val="28"/>
+        </w:rPr>
+      </w:pPr>
+      <w:r>
+        <w:rPr>
+          <w:rFonts w:ascii="Times New Roman" w:hAnsi="Times New Roman" w:cs="Times New Roman"/>
+          <w:b/>
+          <w:sz w:val="28"/>
+        </w:rPr>
+        <w:t>Issues Faced:</w:t>
+      </w:r>
+    </w:p>
+    <w:p>
+      <w:pPr>
+        <w:spacing w:line="360" w:lineRule="auto"/>
+        <w:jc w:val="both"/>
+        <w:rPr>
+          <w:rFonts w:ascii="Times New Roman" w:hAnsi="Times New Roman" w:cs="Times New Roman"/>
+          <w:sz w:val="24"/>
+        </w:rPr>
+      </w:pPr>
+      <w:r>
+        <w:rPr>
+          <w:rFonts w:ascii="Times New Roman" w:hAnsi="Times New Roman" w:cs="Times New Roman"/>
+          <w:sz w:val="24"/>
+        </w:rPr>
+        <w:tab/>
+        <w:t>Most of my issues I</w:t>
+      </w:r>
+      <w:r>
+        <w:rPr>
+          <w:rFonts w:ascii="Times New Roman" w:hAnsi="Times New Roman" w:cs="Times New Roman"/>
+          <w:sz w:val="24"/>
+        </w:rPr>
+        <w:t xml:space="preserve"> faced are around </w:t>
+      </w:r>
+      <w:r>
+        <w:rPr>
+          <w:rFonts w:ascii="Times New Roman" w:hAnsi="Times New Roman" w:cs="Times New Roman"/>
+          <w:b/>
+          <w:sz w:val="24"/>
+        </w:rPr>
+        <w:t>Model’s Context Siz</w:t>
+      </w:r>
+      <w:r>
+        <w:rPr>
+          <w:rFonts w:ascii="Times New Roman" w:hAnsi="Times New Roman" w:cs="Times New Roman"/>
+          <w:b/>
+          <w:sz w:val="24"/>
+        </w:rPr>
+        <w:t>e</w:t>
+      </w:r>
+      <w:r>
+        <w:rPr>
+          <w:rFonts w:ascii="Times New Roman" w:hAnsi="Times New Roman" w:cs="Times New Roman"/>
+          <w:sz w:val="24"/>
+        </w:rPr>
+        <w:t xml:space="preserve">, </w:t>
+      </w:r>
+      <w:r>
+        <w:rPr>
+          <w:rFonts w:ascii="Times New Roman" w:hAnsi="Times New Roman" w:cs="Times New Roman"/>
+          <w:b/>
+          <w:sz w:val="24"/>
+        </w:rPr>
+        <w:t>Not F</w:t>
+      </w:r>
+      <w:r>
+        <w:rPr>
+          <w:rFonts w:ascii="Times New Roman" w:hAnsi="Times New Roman" w:cs="Times New Roman"/>
+          <w:b/>
+          <w:sz w:val="24"/>
+        </w:rPr>
+        <w:t>ollow</w:t>
+      </w:r>
+      <w:r>
+        <w:rPr>
+          <w:rFonts w:ascii="Times New Roman" w:hAnsi="Times New Roman" w:cs="Times New Roman"/>
+          <w:b/>
+          <w:sz w:val="24"/>
+        </w:rPr>
+        <w:t>ing Rules</w:t>
+      </w:r>
+      <w:r>
+        <w:rPr>
+          <w:rFonts w:ascii="Times New Roman" w:hAnsi="Times New Roman" w:cs="Times New Roman"/>
+          <w:sz w:val="24"/>
+        </w:rPr>
+        <w:t xml:space="preserve"> </w:t>
+      </w:r>
+      <w:r>
+        <w:rPr>
+          <w:rFonts w:ascii="Times New Roman" w:hAnsi="Times New Roman" w:cs="Times New Roman"/>
+          <w:b/>
+          <w:sz w:val="24"/>
+        </w:rPr>
+        <w:t>and M</w:t>
+      </w:r>
+      <w:r>
+        <w:rPr>
+          <w:rFonts w:ascii="Times New Roman" w:hAnsi="Times New Roman" w:cs="Times New Roman"/>
+          <w:b/>
+          <w:sz w:val="24"/>
+        </w:rPr>
+        <w:t>emories</w:t>
+      </w:r>
+      <w:r>
+        <w:rPr>
+          <w:rFonts w:ascii="Times New Roman" w:hAnsi="Times New Roman" w:cs="Times New Roman"/>
+          <w:sz w:val="24"/>
+        </w:rPr>
+        <w:t xml:space="preserve">, </w:t>
+      </w:r>
+      <w:r>
+        <w:rPr>
+          <w:rFonts w:ascii="Times New Roman" w:hAnsi="Times New Roman" w:cs="Times New Roman"/>
+          <w:b/>
+          <w:sz w:val="24"/>
+        </w:rPr>
+        <w:t xml:space="preserve">False Completion </w:t>
+      </w:r>
+      <w:r>
+        <w:rPr>
+          <w:rFonts w:ascii="Times New Roman" w:hAnsi="Times New Roman" w:cs="Times New Roman"/>
+          <w:sz w:val="24"/>
+        </w:rPr>
+        <w:t xml:space="preserve">and </w:t>
+      </w:r>
+      <w:r>
+        <w:rPr>
+          <w:rFonts w:ascii="Times New Roman" w:hAnsi="Times New Roman" w:cs="Times New Roman"/>
+          <w:b/>
+          <w:sz w:val="24"/>
+        </w:rPr>
+        <w:t>Terminal Command E</w:t>
+      </w:r>
+      <w:r>
+        <w:rPr>
+          <w:rFonts w:ascii="Times New Roman" w:hAnsi="Times New Roman" w:cs="Times New Roman"/>
+          <w:b/>
+          <w:sz w:val="24"/>
+        </w:rPr>
+        <w:t>xecution</w:t>
+      </w:r>
+      <w:r>
+        <w:rPr>
+          <w:rFonts w:ascii="Times New Roman" w:hAnsi="Times New Roman" w:cs="Times New Roman"/>
+          <w:sz w:val="24"/>
+        </w:rPr>
+        <w:t>.</w:t>
+      </w:r>
+    </w:p>
+    <w:p>
+      <w:pPr>
+        <w:spacing w:line="360" w:lineRule="auto"/>
+        <w:jc w:val="both"/>
+        <w:rPr>
+          <w:rFonts w:ascii="Times New Roman" w:hAnsi="Times New Roman" w:cs="Times New Roman"/>
+          <w:b/>
+          <w:sz w:val="28"/>
+        </w:rPr>
+      </w:pPr>
+      <w:r>
+        <w:rPr>
+          <w:rFonts w:ascii="Times New Roman" w:hAnsi="Times New Roman" w:cs="Times New Roman"/>
+          <w:b/>
+          <w:sz w:val="28"/>
+        </w:rPr>
+        <w:lastRenderedPageBreak/>
+        <w:t>Model’s context size:</w:t>
+      </w:r>
+    </w:p>
+    <w:p>
+      <w:pPr>
+        <w:spacing w:line="360" w:lineRule="auto"/>
+        <w:jc w:val="both"/>
+        <w:rPr>
+          <w:rFonts w:ascii="Times New Roman" w:hAnsi="Times New Roman" w:cs="Times New Roman"/>
+          <w:sz w:val="24"/>
+        </w:rPr>
+      </w:pPr>
+      <w:r>
+        <w:rPr>
+          <w:rFonts w:ascii="Times New Roman" w:hAnsi="Times New Roman" w:cs="Times New Roman"/>
+          <w:b/>
+          <w:sz w:val="28"/>
+        </w:rPr>
+        <w:tab/>
+      </w:r>
+      <w:r>
+        <w:rPr>
+          <w:rFonts w:ascii="Times New Roman" w:hAnsi="Times New Roman" w:cs="Times New Roman"/>
+          <w:sz w:val="24"/>
+        </w:rPr>
+        <w:t xml:space="preserve">Windsurf is semi-good at remembering what it is doing, when creating a production level application, it needs to remember about most of the applications functionality </w:t>
+      </w:r>
+      <w:r>
+        <w:rPr>
+          <w:rFonts w:ascii="Times New Roman" w:hAnsi="Times New Roman" w:cs="Times New Roman"/>
+          <w:sz w:val="24"/>
+        </w:rPr>
+        <w:t xml:space="preserve">even if application is divided into smaller parts. When lower reasoning models are used context size shrinks so it sometime drops the rules and memories we provide to it and doesn’t follow it. If session is larger </w:t>
+      </w:r>
+      <w:r>
+        <w:rPr>
+          <w:rFonts w:ascii="Times New Roman" w:hAnsi="Times New Roman" w:cs="Times New Roman"/>
+          <w:sz w:val="24"/>
+        </w:rPr>
+        <w:t>it overwrites the rules and memories.</w:t>
+      </w:r>
+    </w:p>
+    <w:p>
+      <w:pPr>
+        <w:spacing w:line="360" w:lineRule="auto"/>
+        <w:jc w:val="both"/>
+        <w:rPr>
+          <w:rFonts w:ascii="Times New Roman" w:hAnsi="Times New Roman" w:cs="Times New Roman"/>
+          <w:b/>
+          <w:sz w:val="28"/>
+        </w:rPr>
+      </w:pPr>
+      <w:r>
+        <w:rPr>
+          <w:rFonts w:ascii="Times New Roman" w:hAnsi="Times New Roman" w:cs="Times New Roman"/>
+          <w:b/>
+          <w:sz w:val="28"/>
+        </w:rPr>
+        <w:t>Not Following Rules and Memories:</w:t>
+      </w:r>
+    </w:p>
+    <w:p>
+      <w:pPr>
+        <w:spacing w:line="360" w:lineRule="auto"/>
+        <w:jc w:val="both"/>
+        <w:rPr>
+          <w:rFonts w:ascii="Times New Roman" w:hAnsi="Times New Roman" w:cs="Times New Roman"/>
+          <w:sz w:val="24"/>
+        </w:rPr>
+      </w:pPr>
+      <w:r>
+        <w:rPr>
+          <w:rFonts w:ascii="Times New Roman" w:hAnsi="Times New Roman" w:cs="Times New Roman"/>
+          <w:b/>
+          <w:sz w:val="28"/>
+        </w:rPr>
+        <w:tab/>
+      </w:r>
+      <w:r>
+        <w:rPr>
+          <w:rFonts w:ascii="Times New Roman" w:hAnsi="Times New Roman" w:cs="Times New Roman"/>
+          <w:sz w:val="24"/>
+        </w:rPr>
+        <w:t>These are the likely reasons that may cause windsurf to not follow rules and memories</w:t>
+      </w:r>
+    </w:p>
+    <w:p>
+      <w:pPr>
+        <w:spacing w:line="360" w:lineRule="auto"/>
+        <w:jc w:val="both"/>
+        <w:rPr>
+          <w:rFonts w:ascii="Times New Roman" w:hAnsi="Times New Roman" w:cs="Times New Roman"/>
+          <w:sz w:val="24"/>
+        </w:rPr>
+      </w:pPr>
+      <w:r>
+        <w:rPr>
+          <w:rStyle w:val="Strong"/>
+          <w:rFonts w:ascii="Times New Roman" w:hAnsi="Times New Roman" w:cs="Times New Roman"/>
+          <w:sz w:val="26"/>
+        </w:rPr>
+        <w:t>Context capacity shrinks</w:t>
+      </w:r>
+      <w:r>
+        <w:rPr>
+          <w:rFonts w:ascii="Times New Roman" w:hAnsi="Times New Roman" w:cs="Times New Roman"/>
+          <w:b/>
+          <w:sz w:val="26"/>
+        </w:rPr>
+        <w:t>:</w:t>
+      </w:r>
+      <w:r>
+        <w:rPr>
+          <w:rFonts w:ascii="Times New Roman" w:hAnsi="Times New Roman" w:cs="Times New Roman"/>
+          <w:sz w:val="26"/>
+        </w:rPr>
+        <w:t xml:space="preserve"> </w:t>
+      </w:r>
+    </w:p>
+    <w:p>
+      <w:pPr>
+        <w:spacing w:line="360" w:lineRule="auto"/>
+        <w:ind w:firstLine="720"/>
+        <w:jc w:val="both"/>
+        <w:rPr>
+          <w:rFonts w:ascii="Times New Roman" w:hAnsi="Times New Roman" w:cs="Times New Roman"/>
+          <w:sz w:val="24"/>
+        </w:rPr>
+      </w:pPr>
+      <w:r>
+        <w:rPr>
+          <w:rFonts w:ascii="Times New Roman" w:hAnsi="Times New Roman" w:cs="Times New Roman"/>
+          <w:sz w:val="24"/>
+        </w:rPr>
+        <w:t>The smaller model can’t “hold” as much history in its working memory. That means your rules + memories + current files + instructions may not all fit, so some drop out or get compressed.</w:t>
+      </w:r>
+    </w:p>
+    <w:p>
+      <w:pPr>
+        <w:spacing w:line="360" w:lineRule="auto"/>
+        <w:jc w:val="both"/>
+        <w:rPr>
+          <w:rFonts w:ascii="Times New Roman" w:hAnsi="Times New Roman" w:cs="Times New Roman"/>
+        </w:rPr>
+      </w:pPr>
+      <w:r>
+        <w:rPr>
+          <w:rStyle w:val="Strong"/>
+          <w:rFonts w:ascii="Times New Roman" w:hAnsi="Times New Roman" w:cs="Times New Roman"/>
+          <w:sz w:val="26"/>
+        </w:rPr>
+        <w:t>Weaker adherence to system priorities</w:t>
+      </w:r>
+      <w:r>
+        <w:rPr>
+          <w:rFonts w:ascii="Times New Roman" w:hAnsi="Times New Roman" w:cs="Times New Roman"/>
+          <w:b/>
+          <w:sz w:val="26"/>
+        </w:rPr>
+        <w:t>:</w:t>
+      </w:r>
+    </w:p>
+    <w:p>
+      <w:pPr>
+        <w:spacing w:line="360" w:lineRule="auto"/>
+        <w:ind w:firstLine="720"/>
+        <w:jc w:val="both"/>
+        <w:rPr>
+          <w:rFonts w:ascii="Times New Roman" w:hAnsi="Times New Roman" w:cs="Times New Roman"/>
+          <w:b/>
+          <w:sz w:val="30"/>
+        </w:rPr>
+      </w:pPr>
+      <w:r>
+        <w:rPr>
+          <w:rFonts w:ascii="Times New Roman" w:hAnsi="Times New Roman" w:cs="Times New Roman"/>
+          <w:sz w:val="24"/>
+        </w:rPr>
+        <w:t>High-end models usually weigh instructions like “follow rules/memories strictly” more strongly. Lower models sometimes treat them more like suggestions than constraints.</w:t>
+      </w:r>
+    </w:p>
+    <w:p>
+      <w:pPr>
+        <w:pStyle w:val="NormalWeb"/>
+        <w:spacing w:line="360" w:lineRule="auto"/>
+        <w:jc w:val="both"/>
+        <w:rPr>
+          <w:sz w:val="26"/>
+        </w:rPr>
+      </w:pPr>
+      <w:r>
+        <w:rPr>
+          <w:rStyle w:val="Strong"/>
+          <w:sz w:val="26"/>
+        </w:rPr>
+        <w:t xml:space="preserve">Serialization </w:t>
+      </w:r>
+      <w:r>
+        <w:rPr>
+          <w:rStyle w:val="Strong"/>
+          <w:sz w:val="26"/>
+        </w:rPr>
+        <w:t>trade-offs</w:t>
+      </w:r>
+      <w:r>
+        <w:rPr>
+          <w:b/>
+          <w:sz w:val="26"/>
+        </w:rPr>
+        <w:t>:</w:t>
+      </w:r>
+      <w:r>
+        <w:rPr>
+          <w:sz w:val="26"/>
+        </w:rPr>
+        <w:t xml:space="preserve"> </w:t>
+      </w:r>
+    </w:p>
+    <w:p>
+      <w:pPr>
+        <w:pStyle w:val="NormalWeb"/>
+        <w:spacing w:line="360" w:lineRule="auto"/>
+        <w:ind w:firstLine="720"/>
+        <w:jc w:val="both"/>
+      </w:pPr>
+      <w:r>
+        <w:t>Windsurf has to decide what to stuff into the limited context window: recent edits, Cascade steps, or your persistent rules. Depending on that ordering, rules/memories might get deprioritized.</w:t>
+      </w:r>
+    </w:p>
+    <w:p>
+      <w:pPr>
+        <w:pStyle w:val="NormalWeb"/>
+        <w:spacing w:line="360" w:lineRule="auto"/>
+        <w:jc w:val="both"/>
+        <w:rPr>
+          <w:rStyle w:val="Strong"/>
+          <w:b w:val="0"/>
+          <w:bCs w:val="0"/>
+          <w:sz w:val="26"/>
+        </w:rPr>
+      </w:pPr>
+      <w:r>
+        <w:rPr>
+          <w:rStyle w:val="Strong"/>
+          <w:sz w:val="26"/>
+        </w:rPr>
+        <w:t>Interpretation ability</w:t>
+      </w:r>
+      <w:r>
+        <w:rPr>
+          <w:rStyle w:val="Strong"/>
+          <w:sz w:val="26"/>
+        </w:rPr>
+        <w:t>:</w:t>
+      </w:r>
+    </w:p>
+    <w:p>
+      <w:pPr>
+        <w:pStyle w:val="NormalWeb"/>
+        <w:spacing w:line="360" w:lineRule="auto"/>
+        <w:ind w:firstLine="720"/>
+        <w:jc w:val="both"/>
+      </w:pPr>
+      <w:r>
+        <w:t>Even if the rules make it in, a lighter model might not apply them consistently (e.g., missing subtle style rules or cross-file architectural guidelines).</w:t>
+      </w:r>
+    </w:p>
+    <w:p>
+      <w:pPr>
+        <w:pStyle w:val="NormalWeb"/>
+        <w:spacing w:line="360" w:lineRule="auto"/>
+        <w:jc w:val="both"/>
+        <w:rPr>
+          <w:b/>
+          <w:sz w:val="28"/>
+        </w:rPr>
+      </w:pPr>
+      <w:r>
+        <w:rPr>
+          <w:b/>
+          <w:sz w:val="28"/>
+        </w:rPr>
+        <w:t>False Completion:</w:t>
+      </w:r>
+    </w:p>
+    <w:p>
+      <w:pPr>
+        <w:pStyle w:val="NormalWeb"/>
+        <w:spacing w:line="360" w:lineRule="auto"/>
+        <w:ind w:firstLine="720"/>
+        <w:jc w:val="both"/>
+      </w:pPr>
+      <w:r>
+        <w:t xml:space="preserve">These are the likely reasons that may cause windsurf </w:t>
+      </w:r>
+      <w:r>
+        <w:t>to give false completion issue</w:t>
+      </w:r>
+    </w:p>
+    <w:p>
+      <w:pPr>
+        <w:pStyle w:val="NormalWeb"/>
+        <w:spacing w:line="360" w:lineRule="auto"/>
+        <w:ind w:firstLine="720"/>
+        <w:jc w:val="both"/>
+        <w:rPr>
+          <w:sz w:val="28"/>
+        </w:rPr>
+      </w:pPr>
+    </w:p>
+    <w:p>
+      <w:pPr>
+        <w:pStyle w:val="NormalWeb"/>
+        <w:spacing w:line="360" w:lineRule="auto"/>
+        <w:jc w:val="both"/>
+      </w:pPr>
+      <w:r>
+        <w:rPr>
+          <w:b/>
+          <w:bCs/>
+          <w:sz w:val="26"/>
+        </w:rPr>
+        <w:lastRenderedPageBreak/>
+        <w:t>Context-limited awareness</w:t>
+      </w:r>
+      <w:r>
+        <w:rPr>
+          <w:b/>
+          <w:sz w:val="26"/>
+        </w:rPr>
+        <w:t>:</w:t>
+      </w:r>
+      <w:r>
+        <w:t xml:space="preserve"> </w:t>
+      </w:r>
+    </w:p>
+    <w:p>
+      <w:pPr>
+        <w:pStyle w:val="NormalWeb"/>
+        <w:spacing w:line="360" w:lineRule="auto"/>
+        <w:ind w:firstLine="720"/>
+        <w:jc w:val="both"/>
+      </w:pPr>
+      <w:r>
+        <w:t xml:space="preserve">It usually only “sees” the open files, the last Cascade step, and whatever it can load within the model’s token budget. Once it finishes a chunk (say, a module), it assumes </w:t>
+      </w:r>
+      <w:r>
+        <w:t xml:space="preserve">the migration goal is satisfied </w:t>
+      </w:r>
+      <w:r>
+        <w:t>because it has no certainty about the rest of the codebase unless you keep feeding it.</w:t>
+      </w:r>
+    </w:p>
+    <w:p>
+      <w:pPr>
+        <w:pStyle w:val="NormalWeb"/>
+        <w:spacing w:line="360" w:lineRule="auto"/>
+        <w:jc w:val="both"/>
+        <w:rPr>
+          <w:sz w:val="26"/>
+        </w:rPr>
+      </w:pPr>
+      <w:r>
+        <w:rPr>
+          <w:b/>
+          <w:bCs/>
+          <w:sz w:val="26"/>
+        </w:rPr>
+        <w:t>Completion heuristics</w:t>
+      </w:r>
+      <w:r>
+        <w:rPr>
+          <w:b/>
+          <w:sz w:val="26"/>
+        </w:rPr>
+        <w:t>:</w:t>
+      </w:r>
+      <w:r>
+        <w:rPr>
+          <w:sz w:val="26"/>
+        </w:rPr>
+        <w:t xml:space="preserve"> </w:t>
+      </w:r>
+    </w:p>
+    <w:p>
+      <w:pPr>
+        <w:pStyle w:val="NormalWeb"/>
+        <w:spacing w:line="360" w:lineRule="auto"/>
+        <w:ind w:firstLine="720"/>
+        <w:jc w:val="both"/>
+      </w:pPr>
+      <w:r>
+        <w:t>Some models err on the side of saying “done” once the local task looks complete. If it successfully rewrites one module to Angular syntax, it interprets that as “task achieved,” unless explicitly reminded that the entir</w:t>
+      </w:r>
+      <w:r>
+        <w:t>e project still needs migration.</w:t>
+      </w:r>
+    </w:p>
+    <w:p>
+      <w:pPr>
+        <w:pStyle w:val="NormalWeb"/>
+        <w:spacing w:line="360" w:lineRule="auto"/>
+        <w:jc w:val="both"/>
+        <w:rPr>
+          <w:sz w:val="26"/>
+        </w:rPr>
+      </w:pPr>
+      <w:r>
+        <w:rPr>
+          <w:b/>
+          <w:bCs/>
+          <w:sz w:val="26"/>
+        </w:rPr>
+        <w:t>Migration ambiguity</w:t>
+      </w:r>
+      <w:r>
+        <w:rPr>
+          <w:b/>
+          <w:sz w:val="26"/>
+        </w:rPr>
+        <w:t>:</w:t>
+      </w:r>
+      <w:r>
+        <w:rPr>
+          <w:sz w:val="26"/>
+        </w:rPr>
+        <w:t xml:space="preserve"> </w:t>
+      </w:r>
+    </w:p>
+    <w:p>
+      <w:pPr>
+        <w:pStyle w:val="NormalWeb"/>
+        <w:spacing w:line="360" w:lineRule="auto"/>
+        <w:ind w:firstLine="720"/>
+        <w:jc w:val="both"/>
+        <w:rPr>
+          <w:b/>
+        </w:rPr>
+      </w:pPr>
+      <w:r>
+        <w:t>React to</w:t>
+      </w:r>
+      <w:r>
+        <w:t xml:space="preserve"> Angular isn’t a 1-to-1 mapping. There’s routing, services, DI, module structure,</w:t>
+      </w:r>
+      <w:r>
+        <w:t xml:space="preserve"> etc. If the model doesn’t “see”</w:t>
+      </w:r>
+      <w:r>
+        <w:t xml:space="preserve"> those pieces in its current context, it assumes nothing else is pending.</w:t>
+      </w:r>
+      <w:r>
+        <w:rPr>
+          <w:b/>
+        </w:rPr>
+        <w:t xml:space="preserve"> </w:t>
+      </w:r>
+    </w:p>
+    <w:p>
+      <w:pPr>
+        <w:spacing w:line="360" w:lineRule="auto"/>
+        <w:jc w:val="both"/>
+        <w:rPr>
+          <w:rFonts w:ascii="Times New Roman" w:hAnsi="Times New Roman" w:cs="Times New Roman"/>
+          <w:b/>
+          <w:sz w:val="28"/>
+        </w:rPr>
+      </w:pPr>
+      <w:r>
+        <w:rPr>
+          <w:rFonts w:ascii="Times New Roman" w:hAnsi="Times New Roman" w:cs="Times New Roman"/>
+          <w:b/>
+          <w:sz w:val="28"/>
+        </w:rPr>
+        <w:t>Terminal Command Execution:</w:t>
+      </w:r>
+    </w:p>
+    <w:p>
+      <w:pPr>
+        <w:spacing w:line="360" w:lineRule="auto"/>
+        <w:jc w:val="both"/>
+        <w:rPr>
+          <w:rFonts w:ascii="Times New Roman" w:hAnsi="Times New Roman" w:cs="Times New Roman"/>
+          <w:sz w:val="24"/>
+        </w:rPr>
+      </w:pPr>
+      <w:r>
+        <w:rPr>
+          <w:rFonts w:ascii="Times New Roman" w:hAnsi="Times New Roman" w:cs="Times New Roman"/>
+          <w:b/>
+          <w:sz w:val="28"/>
+        </w:rPr>
+        <w:tab/>
+      </w:r>
+      <w:r>
+        <w:rPr>
+          <w:rFonts w:ascii="Times New Roman" w:hAnsi="Times New Roman" w:cs="Times New Roman"/>
+          <w:sz w:val="24"/>
+        </w:rPr>
+        <w:t xml:space="preserve">It hallucinates when executing commands like </w:t>
+      </w:r>
+    </w:p>
+    <w:p>
+      <w:pPr>
+        <w:pStyle w:val="ListParagraph"/>
+        <w:numPr>
+          <w:ilvl w:val="0"/>
+          <w:numId w:val="1"/>
+        </w:numPr>
+        <w:spacing w:line="360" w:lineRule="auto"/>
+        <w:jc w:val="both"/>
+        <w:rPr>
+          <w:rFonts w:ascii="Times New Roman" w:hAnsi="Times New Roman" w:cs="Times New Roman"/>
+          <w:sz w:val="24"/>
+        </w:rPr>
+      </w:pPr>
+      <w:r>
+        <w:rPr>
+          <w:rFonts w:ascii="Times New Roman" w:hAnsi="Times New Roman" w:cs="Times New Roman"/>
+          <w:sz w:val="24"/>
+        </w:rPr>
+        <w:t>Trying to execute command wrong directory.</w:t>
+      </w:r>
+    </w:p>
+    <w:p>
+      <w:pPr>
+        <w:pStyle w:val="ListParagraph"/>
+        <w:numPr>
+          <w:ilvl w:val="0"/>
+          <w:numId w:val="1"/>
+        </w:numPr>
+        <w:spacing w:line="360" w:lineRule="auto"/>
+        <w:jc w:val="both"/>
+        <w:rPr>
+          <w:rFonts w:ascii="Times New Roman" w:hAnsi="Times New Roman" w:cs="Times New Roman"/>
+          <w:sz w:val="24"/>
+        </w:rPr>
+      </w:pPr>
+      <w:r>
+        <w:rPr>
+          <w:rFonts w:ascii="Times New Roman" w:hAnsi="Times New Roman" w:cs="Times New Roman"/>
+          <w:sz w:val="24"/>
+        </w:rPr>
+        <w:t>Trying to execute terminal commands that doesn’t work in PowerShell.</w:t>
+      </w:r>
+    </w:p>
+    <w:p>
+      <w:pPr>
+        <w:pStyle w:val="ListParagraph"/>
+        <w:numPr>
+          <w:ilvl w:val="0"/>
+          <w:numId w:val="1"/>
+        </w:numPr>
+        <w:spacing w:line="360" w:lineRule="auto"/>
+        <w:jc w:val="both"/>
+        <w:rPr>
+          <w:rFonts w:ascii="Times New Roman" w:hAnsi="Times New Roman" w:cs="Times New Roman"/>
+          <w:sz w:val="24"/>
+        </w:rPr>
+      </w:pPr>
+      <w:r>
+        <w:rPr>
+          <w:rFonts w:ascii="Times New Roman" w:hAnsi="Times New Roman" w:cs="Times New Roman"/>
+          <w:sz w:val="24"/>
+        </w:rPr>
+        <w:t>Gives continues command without waiting for the result or before old command execution is finished.</w:t>
+      </w:r>
+    </w:p>
+    <w:p>
+      <w:pPr>
+        <w:pStyle w:val="ListParagraph"/>
+        <w:numPr>
+          <w:ilvl w:val="0"/>
+          <w:numId w:val="1"/>
+        </w:numPr>
+        <w:spacing w:line="360" w:lineRule="auto"/>
+        <w:jc w:val="both"/>
+        <w:rPr>
+          <w:rFonts w:ascii="Times New Roman" w:hAnsi="Times New Roman" w:cs="Times New Roman"/>
+          <w:sz w:val="24"/>
+        </w:rPr>
+      </w:pPr>
+      <w:r>
+        <w:rPr>
+          <w:rFonts w:ascii="Times New Roman" w:hAnsi="Times New Roman" w:cs="Times New Roman"/>
+          <w:sz w:val="24"/>
+        </w:rPr>
+        <w:t>Based on the model terminal command execution</w:t>
+      </w:r>
+      <w:r>
+        <w:rPr>
+          <w:rFonts w:ascii="Times New Roman" w:hAnsi="Times New Roman" w:cs="Times New Roman"/>
+          <w:sz w:val="24"/>
+        </w:rPr>
+        <w:t xml:space="preserve"> is differs</w:t>
+      </w:r>
+      <w:r>
+        <w:rPr>
+          <w:rFonts w:ascii="Times New Roman" w:hAnsi="Times New Roman" w:cs="Times New Roman"/>
+          <w:sz w:val="24"/>
+        </w:rPr>
+        <w:t>, more intelligent model understand the error and modify the command</w:t>
+      </w:r>
+      <w:r>
+        <w:rPr>
+          <w:rFonts w:ascii="Times New Roman" w:hAnsi="Times New Roman" w:cs="Times New Roman"/>
+          <w:sz w:val="24"/>
+        </w:rPr>
+        <w:t>.</w:t>
+      </w:r>
+    </w:p>
+    <w:p>
+      <w:pPr>
+        <w:pStyle w:val="ListParagraph"/>
+        <w:numPr>
+          <w:ilvl w:val="0"/>
+          <w:numId w:val="1"/>
+        </w:numPr>
+        <w:spacing w:line="360" w:lineRule="auto"/>
+        <w:jc w:val="both"/>
+        <w:rPr>
+          <w:rFonts w:ascii="Times New Roman" w:hAnsi="Times New Roman" w:cs="Times New Roman"/>
+          <w:sz w:val="24"/>
+        </w:rPr>
+      </w:pPr>
+      <w:r>
+        <w:rPr>
+          <w:rFonts w:ascii="Times New Roman" w:hAnsi="Times New Roman" w:cs="Times New Roman"/>
+          <w:sz w:val="24"/>
+        </w:rPr>
+        <w:t>Gets stuck when executing terminal command and have to stop the whole execution.</w:t>
+      </w:r>
+    </w:p>
+    <w:p>
+      <w:pPr>
+        <w:pStyle w:val="ListParagraph"/>
+        <w:numPr>
+          <w:ilvl w:val="0"/>
+          <w:numId w:val="1"/>
+        </w:numPr>
+        <w:spacing w:line="360" w:lineRule="auto"/>
+        <w:jc w:val="both"/>
+        <w:rPr>
+          <w:rFonts w:ascii="Times New Roman" w:hAnsi="Times New Roman" w:cs="Times New Roman"/>
+          <w:sz w:val="24"/>
+        </w:rPr>
+      </w:pPr>
+      <w:r>
+        <w:rPr>
+          <w:rFonts w:ascii="Times New Roman" w:hAnsi="Times New Roman" w:cs="Times New Roman"/>
+          <w:sz w:val="24"/>
+        </w:rPr>
+        <w:t>Creates a runner files to run the main file when its command fails.</w:t>
+      </w:r>
+    </w:p>
+    <w:p>
+      <w:pPr>
+        <w:spacing w:line="360" w:lineRule="auto"/>
+        <w:jc w:val="both"/>
+        <w:rPr>
+          <w:rFonts w:ascii="Times New Roman" w:hAnsi="Times New Roman" w:cs="Times New Roman"/>
+          <w:b/>
+          <w:sz w:val="28"/>
+        </w:rPr>
+      </w:pPr>
+    </w:p>
+    <w:p>
+      <w:pPr>
+        <w:spacing w:line="360" w:lineRule="auto"/>
+        <w:jc w:val="both"/>
+        <w:rPr>
+          <w:rFonts w:ascii="Times New Roman" w:hAnsi="Times New Roman" w:cs="Times New Roman"/>
+          <w:b/>
+          <w:sz w:val="28"/>
+        </w:rPr>
+      </w:pPr>
+    </w:p>
+    <w:p>
+      <w:pPr>
+        <w:spacing w:line="360" w:lineRule="auto"/>
+        <w:jc w:val="both"/>
+        <w:rPr>
+          <w:rFonts w:ascii="Times New Roman" w:hAnsi="Times New Roman" w:cs="Times New Roman"/>
+          <w:b/>
+          <w:sz w:val="28"/>
         </w:rPr>
       </w:pPr>
       <w:bookmarkStart w:id="0" w:name="_GoBack"/>
       <w:bookmarkEnd w:id="0"/>
+      <w:r>
+        <w:rPr>
+          <w:rFonts w:ascii="Times New Roman" w:hAnsi="Times New Roman" w:cs="Times New Roman"/>
+          <w:b/>
+          <w:sz w:val="28"/>
+        </w:rPr>
+        <w:lastRenderedPageBreak/>
+        <w:t>What I liked most about the product:</w:t>
+      </w:r>
+    </w:p>
+    <w:p>
+      <w:pPr>
+        <w:spacing w:line="360" w:lineRule="auto"/>
+        <w:jc w:val="both"/>
+        <w:rPr>
+          <w:rFonts w:ascii="Times New Roman" w:hAnsi="Times New Roman" w:cs="Times New Roman"/>
+          <w:sz w:val="24"/>
+        </w:rPr>
+      </w:pPr>
+      <w:r>
+        <w:rPr>
+          <w:rFonts w:ascii="Times New Roman" w:hAnsi="Times New Roman" w:cs="Times New Roman"/>
+          <w:sz w:val="24"/>
+        </w:rPr>
+        <w:tab/>
+        <w:t>Windsurf is a solid AI powered app buil</w:t>
+      </w:r>
+      <w:r>
+        <w:rPr>
+          <w:rFonts w:ascii="Times New Roman" w:hAnsi="Times New Roman" w:cs="Times New Roman"/>
+          <w:sz w:val="24"/>
+        </w:rPr>
+        <w:t xml:space="preserve">der for developer, the thing I really liked about the product are </w:t>
+      </w:r>
+      <w:r>
+        <w:rPr>
+          <w:rFonts w:ascii="Times New Roman" w:hAnsi="Times New Roman" w:cs="Times New Roman"/>
+          <w:b/>
+          <w:sz w:val="24"/>
+        </w:rPr>
+        <w:t>C</w:t>
+      </w:r>
+      <w:r>
+        <w:rPr>
+          <w:rFonts w:ascii="Times New Roman" w:hAnsi="Times New Roman" w:cs="Times New Roman"/>
+          <w:b/>
+          <w:sz w:val="24"/>
+        </w:rPr>
+        <w:t xml:space="preserve">redit </w:t>
+      </w:r>
+      <w:r>
+        <w:rPr>
+          <w:rFonts w:ascii="Times New Roman" w:hAnsi="Times New Roman" w:cs="Times New Roman"/>
+          <w:b/>
+          <w:sz w:val="24"/>
+        </w:rPr>
+        <w:t>C</w:t>
+      </w:r>
+      <w:r>
+        <w:rPr>
+          <w:rFonts w:ascii="Times New Roman" w:hAnsi="Times New Roman" w:cs="Times New Roman"/>
+          <w:b/>
+          <w:sz w:val="24"/>
+        </w:rPr>
+        <w:t>onsuming</w:t>
+      </w:r>
+      <w:r>
+        <w:rPr>
+          <w:rFonts w:ascii="Times New Roman" w:hAnsi="Times New Roman" w:cs="Times New Roman"/>
+          <w:b/>
+          <w:sz w:val="24"/>
+        </w:rPr>
+        <w:t xml:space="preserve"> R</w:t>
+      </w:r>
+      <w:r>
+        <w:rPr>
+          <w:rFonts w:ascii="Times New Roman" w:hAnsi="Times New Roman" w:cs="Times New Roman"/>
+          <w:b/>
+          <w:sz w:val="24"/>
+        </w:rPr>
+        <w:t>ate</w:t>
+      </w:r>
+      <w:r>
+        <w:rPr>
+          <w:rFonts w:ascii="Times New Roman" w:hAnsi="Times New Roman" w:cs="Times New Roman"/>
+          <w:sz w:val="24"/>
+        </w:rPr>
+        <w:t xml:space="preserve">, </w:t>
+      </w:r>
+      <w:r>
+        <w:rPr>
+          <w:rFonts w:ascii="Times New Roman" w:hAnsi="Times New Roman" w:cs="Times New Roman"/>
+          <w:b/>
+          <w:sz w:val="24"/>
+        </w:rPr>
+        <w:t>M</w:t>
+      </w:r>
+      <w:r>
+        <w:rPr>
+          <w:rFonts w:ascii="Times New Roman" w:hAnsi="Times New Roman" w:cs="Times New Roman"/>
+          <w:b/>
+          <w:sz w:val="24"/>
+        </w:rPr>
+        <w:t>emories/</w:t>
+      </w:r>
+      <w:r>
+        <w:rPr>
+          <w:rFonts w:ascii="Times New Roman" w:hAnsi="Times New Roman" w:cs="Times New Roman"/>
+          <w:b/>
+          <w:sz w:val="24"/>
+        </w:rPr>
+        <w:t>R</w:t>
+      </w:r>
+      <w:r>
+        <w:rPr>
+          <w:rFonts w:ascii="Times New Roman" w:hAnsi="Times New Roman" w:cs="Times New Roman"/>
+          <w:b/>
+          <w:sz w:val="24"/>
+        </w:rPr>
+        <w:t xml:space="preserve">ules </w:t>
+      </w:r>
+      <w:r>
+        <w:rPr>
+          <w:rFonts w:ascii="Times New Roman" w:hAnsi="Times New Roman" w:cs="Times New Roman"/>
+          <w:sz w:val="24"/>
+        </w:rPr>
+        <w:t>and</w:t>
+      </w:r>
+      <w:r>
+        <w:rPr>
+          <w:rFonts w:ascii="Times New Roman" w:hAnsi="Times New Roman" w:cs="Times New Roman"/>
+          <w:sz w:val="24"/>
+        </w:rPr>
+        <w:t xml:space="preserve"> </w:t>
+      </w:r>
+      <w:r>
+        <w:rPr>
+          <w:rFonts w:ascii="Times New Roman" w:hAnsi="Times New Roman" w:cs="Times New Roman"/>
+          <w:b/>
+          <w:sz w:val="24"/>
+        </w:rPr>
+        <w:t>Importing from Code Editor/IDE</w:t>
+      </w:r>
+      <w:r>
+        <w:rPr>
+          <w:rFonts w:ascii="Times New Roman" w:hAnsi="Times New Roman" w:cs="Times New Roman"/>
+          <w:sz w:val="24"/>
+        </w:rPr>
+        <w:t xml:space="preserve">. </w:t>
+      </w:r>
+    </w:p>
+    <w:p>
+      <w:pPr>
+        <w:spacing w:line="360" w:lineRule="auto"/>
+        <w:jc w:val="both"/>
+        <w:rPr>
+          <w:rFonts w:ascii="Times New Roman" w:hAnsi="Times New Roman" w:cs="Times New Roman"/>
+          <w:b/>
+          <w:sz w:val="26"/>
+        </w:rPr>
+      </w:pPr>
+      <w:r>
+        <w:rPr>
+          <w:rFonts w:ascii="Times New Roman" w:hAnsi="Times New Roman" w:cs="Times New Roman"/>
+          <w:b/>
+          <w:sz w:val="26"/>
+        </w:rPr>
+        <w:t>Credit Consuming Rate:</w:t>
+      </w:r>
+    </w:p>
+    <w:p>
+      <w:pPr>
+        <w:spacing w:line="360" w:lineRule="auto"/>
+        <w:jc w:val="both"/>
+        <w:rPr>
+          <w:rFonts w:ascii="Times New Roman" w:hAnsi="Times New Roman" w:cs="Times New Roman"/>
+          <w:sz w:val="24"/>
+        </w:rPr>
+      </w:pPr>
+      <w:r>
+        <w:rPr>
+          <w:rFonts w:ascii="Times New Roman" w:hAnsi="Times New Roman" w:cs="Times New Roman"/>
+          <w:b/>
+          <w:sz w:val="28"/>
+        </w:rPr>
+        <w:tab/>
+      </w:r>
+      <w:r>
+        <w:rPr>
+          <w:rFonts w:ascii="Times New Roman" w:hAnsi="Times New Roman" w:cs="Times New Roman"/>
+          <w:sz w:val="24"/>
+        </w:rPr>
+        <w:t xml:space="preserve">Credits in windsurf is based on the no of prompts that developer can use and they also give a free pro trail for 14 days with 100 credits to a new user. But one </w:t>
+      </w:r>
+      <w:r>
+        <w:rPr>
+          <w:rFonts w:ascii="Times New Roman" w:hAnsi="Times New Roman" w:cs="Times New Roman"/>
+          <w:sz w:val="24"/>
+        </w:rPr>
+        <w:t>slight</w:t>
+      </w:r>
+      <w:r>
+        <w:rPr>
+          <w:rFonts w:ascii="Times New Roman" w:hAnsi="Times New Roman" w:cs="Times New Roman"/>
+          <w:sz w:val="24"/>
+        </w:rPr>
+        <w:t xml:space="preserve"> downside is some premium model (Claude sonnet</w:t>
+      </w:r>
+      <w:r>
+        <w:rPr>
+          <w:rFonts w:ascii="Times New Roman" w:hAnsi="Times New Roman" w:cs="Times New Roman"/>
+          <w:sz w:val="24"/>
+        </w:rPr>
+        <w:t xml:space="preserve"> 4, Claude Opus 4.1)</w:t>
+      </w:r>
+      <w:r>
+        <w:rPr>
+          <w:rFonts w:ascii="Times New Roman" w:hAnsi="Times New Roman" w:cs="Times New Roman"/>
+          <w:sz w:val="24"/>
+        </w:rPr>
+        <w:t xml:space="preserve"> require from 2 to 20 credit for a prompt.</w:t>
+      </w:r>
+    </w:p>
+    <w:p>
+      <w:pPr>
+        <w:spacing w:line="360" w:lineRule="auto"/>
+        <w:jc w:val="both"/>
+        <w:rPr>
+          <w:rFonts w:ascii="Times New Roman" w:hAnsi="Times New Roman" w:cs="Times New Roman"/>
+          <w:b/>
+          <w:sz w:val="26"/>
+        </w:rPr>
+      </w:pPr>
+      <w:r>
+        <w:rPr>
+          <w:rFonts w:ascii="Times New Roman" w:hAnsi="Times New Roman" w:cs="Times New Roman"/>
+          <w:b/>
+          <w:sz w:val="26"/>
+        </w:rPr>
+        <w:t>Memories/Rules:</w:t>
+      </w:r>
+    </w:p>
+    <w:p>
+      <w:pPr>
+        <w:spacing w:line="360" w:lineRule="auto"/>
+        <w:jc w:val="both"/>
+        <w:rPr>
+          <w:rFonts w:ascii="Times New Roman" w:hAnsi="Times New Roman" w:cs="Times New Roman"/>
+          <w:sz w:val="24"/>
+        </w:rPr>
+      </w:pPr>
+      <w:r>
+        <w:rPr>
+          <w:rFonts w:ascii="Times New Roman" w:hAnsi="Times New Roman" w:cs="Times New Roman"/>
+          <w:b/>
+          <w:sz w:val="28"/>
+        </w:rPr>
+        <w:tab/>
+      </w:r>
+      <w:r>
+        <w:rPr>
+          <w:rFonts w:ascii="Times New Roman" w:hAnsi="Times New Roman" w:cs="Times New Roman"/>
+          <w:sz w:val="24"/>
+        </w:rPr>
+        <w:t xml:space="preserve">Like I said previously memories and rules are powerful, I developed my </w:t>
+      </w:r>
+      <w:r>
+        <w:rPr>
+          <w:rFonts w:ascii="Times New Roman" w:hAnsi="Times New Roman" w:cs="Times New Roman"/>
+          <w:sz w:val="24"/>
+        </w:rPr>
+        <w:t xml:space="preserve">backend (python with </w:t>
+      </w:r>
+      <w:proofErr w:type="spellStart"/>
+      <w:r>
+        <w:rPr>
+          <w:rFonts w:ascii="Times New Roman" w:hAnsi="Times New Roman" w:cs="Times New Roman"/>
+          <w:sz w:val="24"/>
+        </w:rPr>
+        <w:t>fastapi</w:t>
+      </w:r>
+      <w:proofErr w:type="spellEnd"/>
+      <w:r>
+        <w:rPr>
+          <w:rFonts w:ascii="Times New Roman" w:hAnsi="Times New Roman" w:cs="Times New Roman"/>
+          <w:sz w:val="24"/>
+        </w:rPr>
+        <w:t>) with a single prompt with the help of memories and rules.</w:t>
+      </w:r>
+    </w:p>
+    <w:p>
+      <w:pPr>
+        <w:spacing w:line="360" w:lineRule="auto"/>
+        <w:jc w:val="both"/>
+        <w:rPr>
+          <w:rFonts w:ascii="Times New Roman" w:hAnsi="Times New Roman" w:cs="Times New Roman"/>
+          <w:b/>
+          <w:sz w:val="26"/>
+        </w:rPr>
+      </w:pPr>
+      <w:r>
+        <w:rPr>
+          <w:rFonts w:ascii="Times New Roman" w:hAnsi="Times New Roman" w:cs="Times New Roman"/>
+          <w:b/>
+          <w:sz w:val="26"/>
+        </w:rPr>
+        <w:t>Importing from Code Editor/IDE:</w:t>
+      </w:r>
+    </w:p>
+    <w:p>
+      <w:pPr>
+        <w:spacing w:line="360" w:lineRule="auto"/>
+        <w:jc w:val="both"/>
+        <w:rPr>
+          <w:rFonts w:ascii="Times New Roman" w:hAnsi="Times New Roman" w:cs="Times New Roman"/>
+          <w:sz w:val="24"/>
+        </w:rPr>
+      </w:pPr>
+      <w:r>
+        <w:rPr>
+          <w:rFonts w:ascii="Times New Roman" w:hAnsi="Times New Roman" w:cs="Times New Roman"/>
+          <w:b/>
+          <w:sz w:val="28"/>
+        </w:rPr>
+        <w:tab/>
+      </w:r>
+      <w:r>
+        <w:rPr>
+          <w:rFonts w:ascii="Times New Roman" w:hAnsi="Times New Roman" w:cs="Times New Roman"/>
+          <w:sz w:val="24"/>
+        </w:rPr>
+        <w:t>Unlike other AI app builders windsurf can be installed locally, it can be used like a regular vs code with all its extensions too.</w:t>
+      </w:r>
+      <w:r>
+        <w:rPr>
+          <w:rFonts w:ascii="Times New Roman" w:hAnsi="Times New Roman" w:cs="Times New Roman"/>
+          <w:sz w:val="24"/>
+        </w:rPr>
+        <w:t xml:space="preserve"> After my credit got exhausted I can still open and develop like a regular code editor.</w:t>
+      </w:r>
+    </w:p>
+    <w:p>
+      <w:pPr>
+        <w:spacing w:line="360" w:lineRule="auto"/>
+        <w:jc w:val="both"/>
+        <w:rPr>
+          <w:rFonts w:ascii="Times New Roman" w:hAnsi="Times New Roman" w:cs="Times New Roman"/>
+          <w:b/>
+          <w:sz w:val="28"/>
+        </w:rPr>
+      </w:pPr>
+      <w:r>
+        <w:rPr>
+          <w:rFonts w:ascii="Times New Roman" w:hAnsi="Times New Roman" w:cs="Times New Roman"/>
+          <w:b/>
+          <w:sz w:val="28"/>
+        </w:rPr>
+        <w:t>Ease of adding new features:</w:t>
+      </w:r>
+    </w:p>
+    <w:p>
+      <w:pPr>
+        <w:spacing w:line="360" w:lineRule="auto"/>
+        <w:jc w:val="both"/>
+        <w:rPr>
+          <w:rFonts w:ascii="Times New Roman" w:hAnsi="Times New Roman" w:cs="Times New Roman"/>
+          <w:sz w:val="24"/>
+        </w:rPr>
+      </w:pPr>
+      <w:r>
+        <w:rPr>
+          <w:rFonts w:ascii="Times New Roman" w:hAnsi="Times New Roman" w:cs="Times New Roman"/>
+          <w:sz w:val="24"/>
+        </w:rPr>
+        <w:tab/>
+        <w:t>Adding new features are really easy it can understand</w:t>
+      </w:r>
+      <w:r>
+        <w:rPr>
+          <w:rFonts w:ascii="Times New Roman" w:hAnsi="Times New Roman" w:cs="Times New Roman"/>
+          <w:sz w:val="24"/>
+        </w:rPr>
+        <w:t xml:space="preserve"> and</w:t>
+      </w:r>
+      <w:r>
+        <w:rPr>
+          <w:rFonts w:ascii="Times New Roman" w:hAnsi="Times New Roman" w:cs="Times New Roman"/>
+          <w:sz w:val="24"/>
+        </w:rPr>
+        <w:t xml:space="preserve"> modify the necessary codes to </w:t>
+      </w:r>
+      <w:r>
+        <w:rPr>
+          <w:rFonts w:ascii="Times New Roman" w:hAnsi="Times New Roman" w:cs="Times New Roman"/>
+          <w:sz w:val="24"/>
+        </w:rPr>
+        <w:t>implement. It uses auto-linter to resolve if an error occurs while adding new feature. Unless it is a full migration from a one framework to another framework or one component library to another component library it gets confused and mess up the code.</w:t>
+      </w:r>
+    </w:p>
+    <w:p>
+      <w:pPr>
+        <w:spacing w:after="0" w:line="360" w:lineRule="auto"/>
+        <w:jc w:val="both"/>
+        <w:rPr>
+          <w:rFonts w:ascii="Times New Roman" w:eastAsia="Times New Roman" w:hAnsi="Times New Roman" w:cs="Times New Roman"/>
+          <w:b/>
+          <w:sz w:val="28"/>
+          <w:szCs w:val="24"/>
+        </w:rPr>
+      </w:pPr>
+      <w:r>
+        <w:rPr>
+          <w:rFonts w:ascii="Times New Roman" w:eastAsia="Times New Roman" w:hAnsi="Times New Roman" w:cs="Times New Roman"/>
+          <w:b/>
+          <w:sz w:val="28"/>
+          <w:szCs w:val="24"/>
+        </w:rPr>
+        <w:t>How it responds to natural language queries</w:t>
+      </w:r>
+      <w:r>
+        <w:rPr>
+          <w:rFonts w:ascii="Times New Roman" w:eastAsia="Times New Roman" w:hAnsi="Times New Roman" w:cs="Times New Roman"/>
+          <w:b/>
+          <w:sz w:val="28"/>
+          <w:szCs w:val="24"/>
+        </w:rPr>
+        <w:t>:</w:t>
+      </w:r>
+    </w:p>
+    <w:p>
+      <w:pPr>
+        <w:spacing w:after="0" w:line="360" w:lineRule="auto"/>
+        <w:jc w:val="both"/>
+        <w:rPr>
+          <w:rFonts w:ascii="Times New Roman" w:eastAsia="Times New Roman" w:hAnsi="Times New Roman" w:cs="Times New Roman"/>
+          <w:sz w:val="24"/>
+          <w:szCs w:val="24"/>
+        </w:rPr>
+      </w:pPr>
+      <w:r>
+        <w:rPr>
+          <w:rFonts w:ascii="Times New Roman" w:eastAsia="Times New Roman" w:hAnsi="Times New Roman" w:cs="Times New Roman"/>
+          <w:b/>
+          <w:sz w:val="28"/>
+          <w:szCs w:val="24"/>
+        </w:rPr>
+        <w:tab/>
+      </w:r>
+      <w:r>
+        <w:rPr>
+          <w:rFonts w:ascii="Times New Roman" w:eastAsia="Times New Roman" w:hAnsi="Times New Roman" w:cs="Times New Roman"/>
+          <w:sz w:val="24"/>
+          <w:szCs w:val="24"/>
+        </w:rPr>
+        <w:t xml:space="preserve">Windsurf is good at understand natural language in paragraph and in points too </w:t>
+      </w:r>
+      <w:r>
+        <w:rPr>
+          <w:rFonts w:ascii="Times New Roman" w:eastAsia="Times New Roman" w:hAnsi="Times New Roman" w:cs="Times New Roman"/>
+          <w:sz w:val="24"/>
+          <w:szCs w:val="24"/>
+        </w:rPr>
+        <w:t xml:space="preserve">based on what we provide and what we are try to develop it create a to-do to proceed with implementation and strong in step by step instructions like add </w:t>
+      </w:r>
+      <w:r>
+        <w:rPr>
+          <w:rFonts w:ascii="Times New Roman" w:eastAsia="Times New Roman" w:hAnsi="Times New Roman" w:cs="Times New Roman"/>
+          <w:sz w:val="24"/>
+          <w:szCs w:val="24"/>
+        </w:rPr>
+        <w:t>components, generate CRUD endpoints</w:t>
+      </w:r>
+      <w:r>
+        <w:rPr>
+          <w:rFonts w:ascii="Times New Roman" w:eastAsia="Times New Roman" w:hAnsi="Times New Roman" w:cs="Times New Roman"/>
+          <w:sz w:val="24"/>
+          <w:szCs w:val="24"/>
+        </w:rPr>
+        <w:t>.</w:t>
+      </w:r>
+      <w:r>
+        <w:rPr>
+          <w:rFonts w:ascii="Times New Roman" w:eastAsia="Times New Roman" w:hAnsi="Times New Roman" w:cs="Times New Roman"/>
+          <w:sz w:val="24"/>
+          <w:szCs w:val="24"/>
+        </w:rPr>
+        <w:t xml:space="preserve"> </w:t>
+      </w:r>
+      <w:r>
+        <w:rPr>
+          <w:rFonts w:ascii="Times New Roman" w:eastAsia="Times New Roman" w:hAnsi="Times New Roman" w:cs="Times New Roman"/>
+          <w:sz w:val="24"/>
+          <w:szCs w:val="24"/>
+        </w:rPr>
+        <w:t>But it requires extra clarifi</w:t>
+      </w:r>
+      <w:r>
+        <w:rPr>
+          <w:rFonts w:ascii="Times New Roman" w:eastAsia="Times New Roman" w:hAnsi="Times New Roman" w:cs="Times New Roman"/>
+          <w:sz w:val="24"/>
+          <w:szCs w:val="24"/>
+        </w:rPr>
+        <w:t>cation for complex architecture.</w:t>
+      </w:r>
+    </w:p>
+    <w:p>
+      <w:pPr>
+        <w:spacing w:after="0" w:line="360" w:lineRule="auto"/>
+        <w:jc w:val="both"/>
+        <w:rPr>
+          <w:rFonts w:ascii="Times New Roman" w:eastAsia="Times New Roman" w:hAnsi="Times New Roman" w:cs="Times New Roman"/>
+          <w:sz w:val="24"/>
+          <w:szCs w:val="24"/>
+        </w:rPr>
+      </w:pPr>
+    </w:p>
+    <w:p>
+      <w:pPr>
+        <w:spacing w:after="0" w:line="360" w:lineRule="auto"/>
+        <w:jc w:val="both"/>
+        <w:rPr>
+          <w:rFonts w:ascii="Times New Roman" w:eastAsia="Times New Roman" w:hAnsi="Times New Roman" w:cs="Times New Roman"/>
+          <w:sz w:val="24"/>
+          <w:szCs w:val="24"/>
+        </w:rPr>
+      </w:pPr>
+    </w:p>
+    <w:p>
+      <w:pPr>
+        <w:spacing w:after="0" w:line="360" w:lineRule="auto"/>
+        <w:rPr>
+          <w:rFonts w:ascii="Times New Roman" w:eastAsia="Times New Roman" w:hAnsi="Times New Roman" w:cs="Times New Roman"/>
+          <w:b/>
+          <w:sz w:val="28"/>
+          <w:szCs w:val="24"/>
+        </w:rPr>
+      </w:pPr>
+      <w:r>
+        <w:rPr>
+          <w:rFonts w:ascii="Times New Roman" w:eastAsia="Times New Roman" w:hAnsi="Times New Roman" w:cs="Times New Roman"/>
+          <w:b/>
+          <w:sz w:val="28"/>
+          <w:szCs w:val="24"/>
+        </w:rPr>
+        <w:lastRenderedPageBreak/>
+        <w:t>Issues found and how you resolved them:</w:t>
+      </w:r>
+    </w:p>
+    <w:p>
+      <w:pPr>
+        <w:spacing w:after="0" w:line="360" w:lineRule="auto"/>
+        <w:jc w:val="both"/>
+        <w:rPr>
+          <w:rFonts w:ascii="Times New Roman" w:hAnsi="Times New Roman" w:cs="Times New Roman"/>
+          <w:b/>
+          <w:sz w:val="26"/>
+        </w:rPr>
+      </w:pPr>
+      <w:r>
+        <w:rPr>
+          <w:rFonts w:ascii="Times New Roman" w:hAnsi="Times New Roman" w:cs="Times New Roman"/>
+          <w:b/>
+          <w:sz w:val="26"/>
+        </w:rPr>
+        <w:t>Model’s context size</w:t>
+      </w:r>
+      <w:r>
+        <w:rPr>
+          <w:rFonts w:ascii="Times New Roman" w:hAnsi="Times New Roman" w:cs="Times New Roman"/>
+          <w:b/>
+          <w:sz w:val="26"/>
+        </w:rPr>
+        <w:t>:</w:t>
+      </w:r>
+    </w:p>
+    <w:p>
+      <w:pPr>
+        <w:spacing w:after="0" w:line="360" w:lineRule="auto"/>
+        <w:jc w:val="both"/>
+        <w:rPr>
+          <w:rFonts w:ascii="Times New Roman" w:hAnsi="Times New Roman" w:cs="Times New Roman"/>
+          <w:sz w:val="24"/>
+        </w:rPr>
+      </w:pPr>
+      <w:r>
+        <w:rPr>
+          <w:rFonts w:ascii="Times New Roman" w:hAnsi="Times New Roman" w:cs="Times New Roman"/>
+          <w:b/>
+          <w:sz w:val="28"/>
+        </w:rPr>
+        <w:tab/>
+      </w:r>
+      <w:r>
+        <w:rPr>
+          <w:rFonts w:ascii="Times New Roman" w:hAnsi="Times New Roman" w:cs="Times New Roman"/>
+          <w:sz w:val="24"/>
+        </w:rPr>
+        <w:t>Mention the file what I want to update mention it relevant memories if it has any and specify the functionality clearly in prompt.</w:t>
+      </w:r>
+    </w:p>
+    <w:p>
+      <w:pPr>
+        <w:spacing w:line="360" w:lineRule="auto"/>
+        <w:jc w:val="both"/>
+        <w:rPr>
+          <w:rFonts w:ascii="Times New Roman" w:hAnsi="Times New Roman" w:cs="Times New Roman"/>
+          <w:b/>
+          <w:sz w:val="26"/>
+        </w:rPr>
+      </w:pPr>
+      <w:r>
+        <w:rPr>
+          <w:rFonts w:ascii="Times New Roman" w:hAnsi="Times New Roman" w:cs="Times New Roman"/>
+          <w:b/>
+          <w:sz w:val="26"/>
+        </w:rPr>
+        <w:t>Not Fol</w:t>
+      </w:r>
+      <w:r>
+        <w:rPr>
+          <w:rFonts w:ascii="Times New Roman" w:hAnsi="Times New Roman" w:cs="Times New Roman"/>
+          <w:b/>
+          <w:sz w:val="26"/>
+        </w:rPr>
+        <w:t>lowing Rules and Memories:</w:t>
+      </w:r>
+    </w:p>
+    <w:p>
+      <w:pPr>
+        <w:spacing w:line="360" w:lineRule="auto"/>
+        <w:jc w:val="both"/>
+        <w:rPr>
+          <w:rFonts w:ascii="Times New Roman" w:hAnsi="Times New Roman" w:cs="Times New Roman"/>
+          <w:sz w:val="24"/>
+        </w:rPr>
+      </w:pPr>
+      <w:r>
+        <w:rPr>
+          <w:rFonts w:ascii="Times New Roman" w:hAnsi="Times New Roman" w:cs="Times New Roman"/>
+          <w:b/>
+          <w:sz w:val="28"/>
+        </w:rPr>
+        <w:tab/>
+      </w:r>
+      <w:r>
+        <w:rPr>
+          <w:rFonts w:ascii="Times New Roman" w:hAnsi="Times New Roman" w:cs="Times New Roman"/>
+          <w:sz w:val="24"/>
+        </w:rPr>
+        <w:t>Whenever moving to new feature use a prompt to re-remember the rules and memories related the new feature I am going to implement.</w:t>
+      </w:r>
+    </w:p>
+    <w:p>
+      <w:pPr>
+        <w:pStyle w:val="NormalWeb"/>
+        <w:spacing w:line="360" w:lineRule="auto"/>
+        <w:jc w:val="both"/>
+        <w:rPr>
+          <w:b/>
+          <w:sz w:val="26"/>
+        </w:rPr>
+      </w:pPr>
+      <w:r>
+        <w:rPr>
+          <w:b/>
+          <w:sz w:val="26"/>
+        </w:rPr>
+        <w:t>False Completion:</w:t>
+      </w:r>
+    </w:p>
+    <w:p>
+      <w:pPr>
+        <w:pStyle w:val="NormalWeb"/>
+        <w:spacing w:line="360" w:lineRule="auto"/>
+        <w:jc w:val="both"/>
+      </w:pPr>
+      <w:r>
+        <w:rPr>
+          <w:b/>
+          <w:sz w:val="28"/>
+        </w:rPr>
+        <w:tab/>
+      </w:r>
+      <w:r>
+        <w:t>Clearly inspect current implementation and specify what needed to update in prompt.</w:t>
+      </w:r>
+    </w:p>
+    <w:p>
+      <w:pPr>
+        <w:spacing w:line="360" w:lineRule="auto"/>
+        <w:jc w:val="both"/>
+        <w:rPr>
+          <w:rFonts w:ascii="Times New Roman" w:hAnsi="Times New Roman" w:cs="Times New Roman"/>
+          <w:b/>
+          <w:sz w:val="26"/>
+        </w:rPr>
+      </w:pPr>
+      <w:r>
+        <w:rPr>
+          <w:rFonts w:ascii="Times New Roman" w:hAnsi="Times New Roman" w:cs="Times New Roman"/>
+          <w:b/>
+          <w:sz w:val="26"/>
+        </w:rPr>
+        <w:t>Terminal Command Execution:</w:t>
+      </w:r>
+    </w:p>
+    <w:p>
+      <w:pPr>
+        <w:pStyle w:val="NormalWeb"/>
+        <w:spacing w:line="360" w:lineRule="auto"/>
+        <w:jc w:val="both"/>
+      </w:pPr>
+      <w:r>
+        <w:tab/>
+        <w:t>Commands can be edited before executing so I edit the command before executing in the terminal.</w:t>
+      </w:r>
+    </w:p>
+    <w:p>
+      <w:pPr>
+        <w:pStyle w:val="NormalWeb"/>
+        <w:spacing w:line="360" w:lineRule="auto"/>
+        <w:jc w:val="both"/>
+        <w:rPr>
+          <w:b/>
+          <w:sz w:val="28"/>
+        </w:rPr>
+      </w:pPr>
+      <w:r>
+        <w:rPr>
+          <w:b/>
+          <w:sz w:val="28"/>
+        </w:rPr>
+        <w:t>Conclusion:</w:t>
+      </w:r>
+    </w:p>
+    <w:p>
+      <w:pPr>
+        <w:pStyle w:val="NormalWeb"/>
+        <w:spacing w:line="360" w:lineRule="auto"/>
+        <w:jc w:val="both"/>
+      </w:pPr>
+      <w:r>
+        <w:rPr>
+          <w:b/>
+          <w:sz w:val="28"/>
+        </w:rPr>
+        <w:tab/>
+      </w:r>
+      <w:r>
+        <w:t xml:space="preserve">Windsurf shows real promise as an AI-powered app builder that blends coding assistance, planning, and automation into a single development environment. Its strengths lie in persistent </w:t>
+      </w:r>
+      <w:r>
+        <w:rPr>
+          <w:rStyle w:val="Strong"/>
+        </w:rPr>
+        <w:t>Memories and Rules</w:t>
+      </w:r>
+      <w:r>
+        <w:t xml:space="preserve">, smart coding aids like </w:t>
+      </w:r>
+      <w:r>
+        <w:rPr>
+          <w:rStyle w:val="Strong"/>
+        </w:rPr>
+        <w:t>Tab-to-Import</w:t>
+      </w:r>
+      <w:r>
+        <w:t>, and a developer-friendly setup that integrates seamlessly with existing editors. While issues such as limited context size, rule adherence gaps, false completion, and inconsistent terminal command execution highlight areas where it still needs refinement, most of these can be worked around with careful prompting and oversight. F</w:t>
+      </w:r>
+      <w:r>
+        <w:t>or everyday development tasks, w</w:t>
+      </w:r>
+      <w:r>
+        <w:t>indsurf speeds up workflows, reduces repetitive effort, and provides a structured path from idea to implementation. With further improvements to model consistency and terminal reliability, it has the potential to become a truly indispensable tool for building production-ready applications.</w:t>
+      </w:r>
     </w:p>
     <w:sectPr>
       <w:pgSz w:w="12240" w:h="15840"/>
@@ -183,6 +2862,127 @@
     </w:sectPr>
   </w:body>
 </w:document>
+</file>
+
+<file path=word/numbering.xml><?xml version="1.0" encoding="utf-8"?>
+<w:numbering xmlns:wpc="http://schemas.microsoft.com/office/word/2010/wordprocessingCanvas" xmlns:cx="http://schemas.microsoft.com/office/drawing/2014/chartex" xmlns:mc="http://schemas.openxmlformats.org/markup-compatibility/2006" xmlns:o="urn:schemas-microsoft-com:office:office" xmlns:r="http://schemas.openxmlformats.org/officeDocument/2006/relationships" xmlns:m="http://schemas.openxmlformats.org/officeDocument/2006/math" xmlns:v="urn:schemas-microsoft-com:vml" xmlns:wp14="http://schemas.microsoft.com/office/word/2010/wordprocessingDrawing" xmlns:wp="http://schemas.openxmlformats.org/drawingml/2006/wordprocessingDrawing" xmlns:w10="urn:schemas-microsoft-com:office:word" xmlns:w="http://schemas.openxmlformats.org/wordprocessingml/2006/main" xmlns:w14="http://schemas.microsoft.com/office/word/2010/wordml" xmlns:w15="http://schemas.microsoft.com/office/word/2012/wordml" xmlns:w16se="http://schemas.microsoft.com/office/word/2015/wordml/symex" xmlns:wpg="http://schemas.microsoft.com/office/word/2010/wordprocessingGroup" xmlns:wpi="http://schemas.microsoft.com/office/word/2010/wordprocessingInk" xmlns:wne="http://schemas.microsoft.com/office/word/2006/wordml" xmlns:wps="http://schemas.microsoft.com/office/word/2010/wordprocessingShape" mc:Ignorable="w14 w15 w16se wp14">
+  <w:abstractNum w:abstractNumId="0" w15:restartNumberingAfterBreak="0">
+    <w:nsid w:val="5DFC5176"/>
+    <w:multiLevelType w:val="hybridMultilevel"/>
+    <w:tmpl w:val="9EF6AAA2"/>
+    <w:lvl w:ilvl="0" w:tplc="04090001">
+      <w:start w:val="1"/>
+      <w:numFmt w:val="bullet"/>
+      <w:lvlText w:val=""/>
+      <w:lvlJc w:val="left"/>
+      <w:pPr>
+        <w:ind w:left="2160" w:hanging="360"/>
+      </w:pPr>
+      <w:rPr>
+        <w:rFonts w:ascii="Symbol" w:hAnsi="Symbol" w:hint="default"/>
+      </w:rPr>
+    </w:lvl>
+    <w:lvl w:ilvl="1" w:tplc="04090003" w:tentative="1">
+      <w:start w:val="1"/>
+      <w:numFmt w:val="bullet"/>
+      <w:lvlText w:val="o"/>
+      <w:lvlJc w:val="left"/>
+      <w:pPr>
+        <w:ind w:left="2880" w:hanging="360"/>
+      </w:pPr>
+      <w:rPr>
+        <w:rFonts w:ascii="Courier New" w:hAnsi="Courier New" w:cs="Courier New" w:hint="default"/>
+      </w:rPr>
+    </w:lvl>
+    <w:lvl w:ilvl="2" w:tplc="04090005" w:tentative="1">
+      <w:start w:val="1"/>
+      <w:numFmt w:val="bullet"/>
+      <w:lvlText w:val=""/>
+      <w:lvlJc w:val="left"/>
+      <w:pPr>
+        <w:ind w:left="3600" w:hanging="360"/>
+      </w:pPr>
+      <w:rPr>
+        <w:rFonts w:ascii="Wingdings" w:hAnsi="Wingdings" w:hint="default"/>
+      </w:rPr>
+    </w:lvl>
+    <w:lvl w:ilvl="3" w:tplc="04090001" w:tentative="1">
+      <w:start w:val="1"/>
+      <w:numFmt w:val="bullet"/>
+      <w:lvlText w:val=""/>
+      <w:lvlJc w:val="left"/>
+      <w:pPr>
+        <w:ind w:left="4320" w:hanging="360"/>
+      </w:pPr>
+      <w:rPr>
+        <w:rFonts w:ascii="Symbol" w:hAnsi="Symbol" w:hint="default"/>
+      </w:rPr>
+    </w:lvl>
+    <w:lvl w:ilvl="4" w:tplc="04090003" w:tentative="1">
+      <w:start w:val="1"/>
+      <w:numFmt w:val="bullet"/>
+      <w:lvlText w:val="o"/>
+      <w:lvlJc w:val="left"/>
+      <w:pPr>
+        <w:ind w:left="5040" w:hanging="360"/>
+      </w:pPr>
+      <w:rPr>
+        <w:rFonts w:ascii="Courier New" w:hAnsi="Courier New" w:cs="Courier New" w:hint="default"/>
+      </w:rPr>
+    </w:lvl>
+    <w:lvl w:ilvl="5" w:tplc="04090005" w:tentative="1">
+      <w:start w:val="1"/>
+      <w:numFmt w:val="bullet"/>
+      <w:lvlText w:val=""/>
+      <w:lvlJc w:val="left"/>
+      <w:pPr>
+        <w:ind w:left="5760" w:hanging="360"/>
+      </w:pPr>
+      <w:rPr>
+        <w:rFonts w:ascii="Wingdings" w:hAnsi="Wingdings" w:hint="default"/>
+      </w:rPr>
+    </w:lvl>
+    <w:lvl w:ilvl="6" w:tplc="04090001" w:tentative="1">
+      <w:start w:val="1"/>
+      <w:numFmt w:val="bullet"/>
+      <w:lvlText w:val=""/>
+      <w:lvlJc w:val="left"/>
+      <w:pPr>
+        <w:ind w:left="6480" w:hanging="360"/>
+      </w:pPr>
+      <w:rPr>
+        <w:rFonts w:ascii="Symbol" w:hAnsi="Symbol" w:hint="default"/>
+      </w:rPr>
+    </w:lvl>
+    <w:lvl w:ilvl="7" w:tplc="04090003" w:tentative="1">
+      <w:start w:val="1"/>
+      <w:numFmt w:val="bullet"/>
+      <w:lvlText w:val="o"/>
+      <w:lvlJc w:val="left"/>
+      <w:pPr>
+        <w:ind w:left="7200" w:hanging="360"/>
+      </w:pPr>
+      <w:rPr>
+        <w:rFonts w:ascii="Courier New" w:hAnsi="Courier New" w:cs="Courier New" w:hint="default"/>
+      </w:rPr>
+    </w:lvl>
+    <w:lvl w:ilvl="8" w:tplc="04090005" w:tentative="1">
+      <w:start w:val="1"/>
+      <w:numFmt w:val="bullet"/>
+      <w:lvlText w:val=""/>
+      <w:lvlJc w:val="left"/>
+      <w:pPr>
+        <w:ind w:left="7920" w:hanging="360"/>
+      </w:pPr>
+      <w:rPr>
+        <w:rFonts w:ascii="Wingdings" w:hAnsi="Wingdings" w:hint="default"/>
+      </w:rPr>
+    </w:lvl>
+  </w:abstractNum>
+  <w:num w:numId="1">
+    <w:abstractNumId w:val="0"/>
+  </w:num>
+</w:numbering>
 </file>
 
 <file path=word/styles.xml><?xml version="1.0" encoding="utf-8"?>
@@ -578,6 +3378,30 @@
   <w:style w:type="paragraph" w:default="1" w:styleId="Normal">
     <w:name w:val="Normal"/>
     <w:qFormat/>
+    <w:rsid w:val="00B04C77"/>
+  </w:style>
+  <w:style w:type="paragraph" w:styleId="Heading2">
+    <w:name w:val="heading 2"/>
+    <w:basedOn w:val="Normal"/>
+    <w:next w:val="Normal"/>
+    <w:link w:val="Heading2Char"/>
+    <w:uiPriority w:val="9"/>
+    <w:semiHidden/>
+    <w:unhideWhenUsed/>
+    <w:qFormat/>
+    <w:rsid w:val="00F96A20"/>
+    <w:pPr>
+      <w:keepNext/>
+      <w:keepLines/>
+      <w:spacing w:before="40" w:after="0"/>
+      <w:outlineLvl w:val="1"/>
+    </w:pPr>
+    <w:rPr>
+      <w:rFonts w:asciiTheme="majorHAnsi" w:eastAsiaTheme="majorEastAsia" w:hAnsiTheme="majorHAnsi" w:cstheme="majorBidi"/>
+      <w:color w:val="2E74B5" w:themeColor="accent1" w:themeShade="BF"/>
+      <w:sz w:val="26"/>
+      <w:szCs w:val="26"/>
+    </w:rPr>
   </w:style>
   <w:style w:type="character" w:default="1" w:styleId="DefaultParagraphFont">
     <w:name w:val="Default Paragraph Font"/>
@@ -604,6 +3428,68 @@
     <w:uiPriority w:val="99"/>
     <w:semiHidden/>
     <w:unhideWhenUsed/>
+  </w:style>
+  <w:style w:type="character" w:customStyle="1" w:styleId="Heading2Char">
+    <w:name w:val="Heading 2 Char"/>
+    <w:basedOn w:val="DefaultParagraphFont"/>
+    <w:link w:val="Heading2"/>
+    <w:uiPriority w:val="9"/>
+    <w:semiHidden/>
+    <w:rsid w:val="00F96A20"/>
+    <w:rPr>
+      <w:rFonts w:asciiTheme="majorHAnsi" w:eastAsiaTheme="majorEastAsia" w:hAnsiTheme="majorHAnsi" w:cstheme="majorBidi"/>
+      <w:color w:val="2E74B5" w:themeColor="accent1" w:themeShade="BF"/>
+      <w:sz w:val="26"/>
+      <w:szCs w:val="26"/>
+    </w:rPr>
+  </w:style>
+  <w:style w:type="character" w:styleId="Strong">
+    <w:name w:val="Strong"/>
+    <w:basedOn w:val="DefaultParagraphFont"/>
+    <w:uiPriority w:val="22"/>
+    <w:qFormat/>
+    <w:rsid w:val="00E54D36"/>
+    <w:rPr>
+      <w:b/>
+      <w:bCs/>
+    </w:rPr>
+  </w:style>
+  <w:style w:type="character" w:styleId="Emphasis">
+    <w:name w:val="Emphasis"/>
+    <w:basedOn w:val="DefaultParagraphFont"/>
+    <w:uiPriority w:val="20"/>
+    <w:qFormat/>
+    <w:rsid w:val="00E54D36"/>
+    <w:rPr>
+      <w:i/>
+      <w:iCs/>
+    </w:rPr>
+  </w:style>
+  <w:style w:type="paragraph" w:styleId="ListParagraph">
+    <w:name w:val="List Paragraph"/>
+    <w:basedOn w:val="Normal"/>
+    <w:uiPriority w:val="34"/>
+    <w:qFormat/>
+    <w:rsid w:val="00565202"/>
+    <w:pPr>
+      <w:ind w:left="720"/>
+      <w:contextualSpacing/>
+    </w:pPr>
+  </w:style>
+  <w:style w:type="paragraph" w:styleId="NormalWeb">
+    <w:name w:val="Normal (Web)"/>
+    <w:basedOn w:val="Normal"/>
+    <w:uiPriority w:val="99"/>
+    <w:unhideWhenUsed/>
+    <w:rsid w:val="004C13F3"/>
+    <w:pPr>
+      <w:spacing w:before="100" w:beforeAutospacing="1" w:after="100" w:afterAutospacing="1" w:line="240" w:lineRule="auto"/>
+    </w:pPr>
+    <w:rPr>
+      <w:rFonts w:ascii="Times New Roman" w:eastAsia="Times New Roman" w:hAnsi="Times New Roman" w:cs="Times New Roman"/>
+      <w:sz w:val="24"/>
+      <w:szCs w:val="24"/>
+    </w:rPr>
   </w:style>
 </w:styles>
 </file>

</xml_diff>